<commit_message>
add more details to the RFC_support_hdfeos_plugin_release.docx
Former-commit-id: 15a6e13e0156428a6e39a3c2b9f290b1f866d667
</commit_message>
<xml_diff>
--- a/RFCs/HDF5/hdf-java/nasa_briefing_2012/RFC_support_hdfeos_plugin_release.docx
+++ b/RFCs/HDF5/hdf-java/nasa_briefing_2012/RFC_support_hdfeos_plugin_release.docx
@@ -177,7 +177,10 @@
         <w:pStyle w:val="Heading1"/>
       </w:pPr>
       <w:r>
-        <w:t>The current state</w:t>
+        <w:t xml:space="preserve">The current </w:t>
+      </w:r>
+      <w:r>
+        <w:t>distribution</w:t>
       </w:r>
     </w:p>
     <w:p>
@@ -189,12 +192,66 @@
         <w:t xml:space="preserve"> </w:t>
       </w:r>
       <w:r>
-        <w:t>HDFView and the HDF-EOF plugin are developed and released independently. HDFView is developed and released at The HDF Group and the HDF-EOS plugin work is done by Raytheon. HDFView is usually released once a year (middle November). The plugin is released a few months after each release of HDFView so that the plugin can pick up the changes and updated from HDFView.</w:t>
+        <w:t xml:space="preserve">HDFView and the HDF-EOF plugin </w:t>
+      </w:r>
+      <w:r>
+        <w:t>have been</w:t>
+      </w:r>
+      <w:r>
+        <w:t xml:space="preserve"> </w:t>
+      </w:r>
+      <w:r>
+        <w:t xml:space="preserve">developed and released independently. HDFView is developed and released </w:t>
+      </w:r>
+      <w:r>
+        <w:t>by</w:t>
+      </w:r>
+      <w:r>
+        <w:t xml:space="preserve"> </w:t>
+      </w:r>
+      <w:r>
+        <w:t>the HDF-Java team</w:t>
+      </w:r>
+      <w:r>
+        <w:t xml:space="preserve"> and the HDF-EOS plugin work is done by Raytheon. HDFView is usually released once a year (</w:t>
+      </w:r>
+      <w:r>
+        <w:t>often</w:t>
+      </w:r>
+      <w:r>
+        <w:t xml:space="preserve"> </w:t>
+      </w:r>
+      <w:r>
+        <w:t>in</w:t>
+      </w:r>
+      <w:r>
+        <w:t xml:space="preserve"> </w:t>
+      </w:r>
+      <w:r>
+        <w:t xml:space="preserve">November). The plugin is released a few months after each release of HDFView so that </w:t>
+      </w:r>
+      <w:r>
+        <w:t>it</w:t>
+      </w:r>
+      <w:r>
+        <w:t xml:space="preserve"> can pick up the changes and update</w:t>
+      </w:r>
+      <w:r>
+        <w:t>s</w:t>
+      </w:r>
+      <w:r>
+        <w:t xml:space="preserve"> from HDFView.</w:t>
       </w:r>
     </w:p>
     <w:p>
       <w:r>
-        <w:t>The decision of having separate release was made a few years ago based on the following reasons:</w:t>
+        <w:t>The decision of having separate release</w:t>
+      </w:r>
+      <w:r>
+        <w:t>s</w:t>
+      </w:r>
+      <w:r>
+        <w:t xml:space="preserve"> was made a few years ago based on the following reasons:</w:t>
       </w:r>
     </w:p>
     <w:p>
@@ -206,13 +263,25 @@
         </w:numPr>
       </w:pPr>
       <w:r>
-        <w:t>The</w:t>
-      </w:r>
-      <w:r>
-        <w:t xml:space="preserve"> HDF-EOS plugin and HDFView </w:t>
-      </w:r>
-      <w:r>
-        <w:t>are done by different teams and have different release cycles</w:t>
+        <w:t>The work of t</w:t>
+      </w:r>
+      <w:r>
+        <w:t xml:space="preserve">he HDF-EOS plugin and HDFView </w:t>
+      </w:r>
+      <w:r>
+        <w:t>is</w:t>
+      </w:r>
+      <w:r>
+        <w:t xml:space="preserve"> </w:t>
+      </w:r>
+      <w:r>
+        <w:t xml:space="preserve">done by different teams and </w:t>
+      </w:r>
+      <w:r>
+        <w:t>each team has</w:t>
+      </w:r>
+      <w:r>
+        <w:t xml:space="preserve"> different release cycles</w:t>
       </w:r>
     </w:p>
     <w:p>
@@ -225,13 +294,31 @@
       </w:pPr>
       <w:r>
         <w:lastRenderedPageBreak/>
-        <w:t>The</w:t>
-      </w:r>
-      <w:r>
-        <w:t xml:space="preserve"> HDF-EOS plugin and HDFView have different supported </w:t>
-      </w:r>
-      <w:r>
-        <w:t>platforms. Usually HDFView supports more platforms than the plugin</w:t>
+        <w:t>The supported platform of t</w:t>
+      </w:r>
+      <w:r>
+        <w:t xml:space="preserve">he HDF-EOS plugin and HDFView </w:t>
+      </w:r>
+      <w:r>
+        <w:t>are</w:t>
+      </w:r>
+      <w:r>
+        <w:t xml:space="preserve"> </w:t>
+      </w:r>
+      <w:r>
+        <w:t xml:space="preserve">different. Usually HDFView </w:t>
+      </w:r>
+      <w:r>
+        <w:t xml:space="preserve">has more </w:t>
+      </w:r>
+      <w:r>
+        <w:t>support</w:t>
+      </w:r>
+      <w:r>
+        <w:t>ed</w:t>
+      </w:r>
+      <w:r>
+        <w:t xml:space="preserve"> platforms than the plugin</w:t>
       </w:r>
     </w:p>
     <w:p>
@@ -245,6 +332,9 @@
       <w:r>
         <w:t>Majority of general users do not need the plugin</w:t>
       </w:r>
+      <w:r>
+        <w:t>. It is better to leave the plugin out of the HDFView distribution</w:t>
+      </w:r>
     </w:p>
     <w:p>
       <w:pPr>
@@ -255,19 +345,19 @@
         </w:numPr>
       </w:pPr>
       <w:r>
-        <w:t xml:space="preserve">Maintaining the fixes and </w:t>
-      </w:r>
-      <w:r>
-        <w:t>keeping up</w:t>
-      </w:r>
-      <w:r>
-        <w:t xml:space="preserve"> the plugin </w:t>
-      </w:r>
-      <w:r>
-        <w:t xml:space="preserve">with HDFView release is </w:t>
-      </w:r>
-      <w:r>
-        <w:t>a lot of work</w:t>
+        <w:t xml:space="preserve">Maintaining the fixes and keeping up the plugin with HDFView </w:t>
+      </w:r>
+      <w:r>
+        <w:t>changes</w:t>
+      </w:r>
+      <w:r>
+        <w:t xml:space="preserve"> </w:t>
+      </w:r>
+      <w:r>
+        <w:t>is a lot of work</w:t>
+      </w:r>
+      <w:r>
+        <w:t xml:space="preserve"> if it is done by any single team</w:t>
       </w:r>
     </w:p>
     <w:p>
@@ -286,7 +376,13 @@
         <w:t xml:space="preserve"> mentioned in his memo, the lag of the HDF-EOS plugin causes </w:t>
       </w:r>
       <w:r>
-        <w:t xml:space="preserve">problems for users. </w:t>
+        <w:t>problems for users</w:t>
+      </w:r>
+      <w:r>
+        <w:t>, especially NASA users</w:t>
+      </w:r>
+      <w:r>
+        <w:t xml:space="preserve">. </w:t>
       </w:r>
       <w:r>
         <w:t xml:space="preserve">HDF-EOS users may attempt to integrate a version of the HDF-EOS plug-in that is not compatible with </w:t>
@@ -298,13 +394,28 @@
         <w:t xml:space="preserve"> HDFView. In such cases, HDFView cannot open HDF-EOS files. The HDF Group has received several complaints in the past regarding this issue</w:t>
       </w:r>
       <w:r>
-        <w:t>. Also, installing the HDF-EOS plugin can be frustrating.</w:t>
+        <w:t>. Also, installing the HDF-EOS plugin can be frustrating</w:t>
+      </w:r>
+      <w:r>
+        <w:t xml:space="preserve"> sometimes</w:t>
+      </w:r>
+      <w:r>
+        <w:t>.</w:t>
       </w:r>
       <w:r>
         <w:t xml:space="preserve"> Users have to manually enter the correct HDFView path and other information.</w:t>
       </w:r>
       <w:r>
-        <w:t xml:space="preserve"> In the next section we propose a few solutions to this problem.</w:t>
+        <w:t xml:space="preserve"> </w:t>
+      </w:r>
+      <w:r>
+        <w:t xml:space="preserve">If anything goes wrong, it is hard to make the plugin work in HDFView. This RFC presents </w:t>
+      </w:r>
+      <w:r>
+        <w:t xml:space="preserve">four </w:t>
+      </w:r>
+      <w:r>
+        <w:t>solutions to this problem.</w:t>
       </w:r>
     </w:p>
     <w:p>
@@ -312,30 +423,68 @@
         <w:pStyle w:val="Heading1"/>
       </w:pPr>
       <w:r>
-        <w:t>Tentative solutions</w:t>
+        <w:t>S</w:t>
+      </w:r>
+      <w:r>
+        <w:t>olutions</w:t>
       </w:r>
     </w:p>
     <w:p>
       <w:r>
-        <w:t xml:space="preserve">We propose several options on bundling the HDF-EOS plugin into HDFView and list their pros and cons. The proposed solutions are based on the fact that the HDF Group will take </w:t>
-      </w:r>
-      <w:r>
-        <w:t xml:space="preserve">binary files from </w:t>
-      </w:r>
-      <w:r>
-        <w:t xml:space="preserve">the HDF-EOS release. </w:t>
-      </w:r>
-      <w:r>
-        <w:t>The work of t</w:t>
-      </w:r>
-      <w:r>
-        <w:t xml:space="preserve">he development and release </w:t>
+        <w:t xml:space="preserve">We propose </w:t>
+      </w:r>
+      <w:r>
+        <w:t>four</w:t>
+      </w:r>
+      <w:r>
+        <w:t xml:space="preserve"> </w:t>
+      </w:r>
+      <w:r>
+        <w:t>options on</w:t>
+      </w:r>
+      <w:r>
+        <w:t xml:space="preserve"> how to</w:t>
+      </w:r>
+      <w:r>
+        <w:t xml:space="preserve"> </w:t>
+      </w:r>
+      <w:r>
+        <w:t>bundl</w:t>
+      </w:r>
+      <w:r>
+        <w:t>e</w:t>
+      </w:r>
+      <w:r>
+        <w:t xml:space="preserve"> </w:t>
+      </w:r>
+      <w:r>
+        <w:t xml:space="preserve">the HDF-EOS plugin in HDFView. The proposed solutions are based on the fact that the </w:t>
+      </w:r>
+      <w:r>
+        <w:t xml:space="preserve">binary </w:t>
+      </w:r>
+      <w:proofErr w:type="gramStart"/>
+      <w:r>
+        <w:t xml:space="preserve">files </w:t>
       </w:r>
       <w:r>
         <w:t>for</w:t>
       </w:r>
       <w:r>
-        <w:t xml:space="preserve"> the HDF-EOS plugin will be done by Raytheon.</w:t>
+        <w:t xml:space="preserve"> </w:t>
+      </w:r>
+      <w:r>
+        <w:t xml:space="preserve">the HDF-EOS </w:t>
+      </w:r>
+      <w:r>
+        <w:t>plugin is</w:t>
+      </w:r>
+      <w:proofErr w:type="gramEnd"/>
+      <w:r>
+        <w:t xml:space="preserve"> available</w:t>
+      </w:r>
+      <w:r>
+        <w:t>.</w:t>
       </w:r>
     </w:p>
     <w:p>
@@ -343,18 +492,140 @@
         <w:pStyle w:val="Heading2"/>
       </w:pPr>
       <w:r>
-        <w:t xml:space="preserve">Add the plugin to the HDFView installer but </w:t>
-      </w:r>
-      <w:r>
-        <w:t>users can choose</w:t>
-      </w:r>
-      <w:r>
-        <w:t xml:space="preserve"> to install the plugin or not</w:t>
+        <w:t xml:space="preserve">Add the plugin to the HDFView installer </w:t>
+      </w:r>
+      <w:r>
+        <w:t>with a check-box for the plugin component</w:t>
       </w:r>
     </w:p>
     <w:p>
-      <w:r>
-        <w:t xml:space="preserve">The HDFView installation program includes the HDF-EOS plugin  </w:t>
+      <w:bookmarkStart w:id="2" w:name="OLE_LINK3"/>
+      <w:bookmarkStart w:id="3" w:name="OLE_LINK4"/>
+      <w:r>
+        <w:t xml:space="preserve">The HDFView installation program </w:t>
+      </w:r>
+      <w:r>
+        <w:t xml:space="preserve">will </w:t>
+      </w:r>
+      <w:r>
+        <w:t>include the HDF-EOS plugin</w:t>
+      </w:r>
+      <w:r>
+        <w:t xml:space="preserve"> and provide a check-box for the plugin component. During the installation, users can choose to install the plugin component </w:t>
+      </w:r>
+      <w:r>
+        <w:t>by selecting the check-box</w:t>
+      </w:r>
+      <w:r>
+        <w:t xml:space="preserve">. The default setting </w:t>
+      </w:r>
+      <w:r>
+        <w:t xml:space="preserve">is </w:t>
+      </w:r>
+      <w:r>
+        <w:t>not</w:t>
+      </w:r>
+      <w:r>
+        <w:t xml:space="preserve"> to</w:t>
+      </w:r>
+      <w:r>
+        <w:t xml:space="preserve"> install the plugin.</w:t>
+      </w:r>
+    </w:p>
+    <w:p>
+      <w:r>
+        <w:t xml:space="preserve">Pros: a) a single installation package; </w:t>
+      </w:r>
+      <w:r>
+        <w:t xml:space="preserve">b) very little </w:t>
+      </w:r>
+      <w:r>
+        <w:t>change</w:t>
+      </w:r>
+      <w:r>
+        <w:t xml:space="preserve"> </w:t>
+      </w:r>
+      <w:r>
+        <w:t>for those who don’t need the plugin</w:t>
+      </w:r>
+    </w:p>
+    <w:p>
+      <w:r>
+        <w:t>Cons: a) the plugin will add extra 10MB to the installation program; b) those who don’t know anything about the plugin may be confused about the check box.</w:t>
+      </w:r>
+      <w:r>
+        <w:t xml:space="preserve"> </w:t>
+      </w:r>
+    </w:p>
+    <w:bookmarkEnd w:id="2"/>
+    <w:bookmarkEnd w:id="3"/>
+    <w:p/>
+    <w:p>
+      <w:pPr>
+        <w:pStyle w:val="Heading2"/>
+      </w:pPr>
+      <w:r>
+        <w:t xml:space="preserve">Distribute </w:t>
+      </w:r>
+      <w:r>
+        <w:t xml:space="preserve">a </w:t>
+      </w:r>
+      <w:r>
+        <w:t>separate</w:t>
+      </w:r>
+      <w:r>
+        <w:t xml:space="preserve"> HDFView installer that install</w:t>
+      </w:r>
+      <w:r>
+        <w:t>s</w:t>
+      </w:r>
+      <w:r>
+        <w:t xml:space="preserve"> the plugin automatically</w:t>
+      </w:r>
+    </w:p>
+    <w:p>
+      <w:r>
+        <w:t xml:space="preserve">A separate </w:t>
+      </w:r>
+      <w:r>
+        <w:t xml:space="preserve">HDFView installation program will </w:t>
+      </w:r>
+      <w:r>
+        <w:t xml:space="preserve">be distributed. This installation program will automatically install the plugin. The </w:t>
+      </w:r>
+      <w:r>
+        <w:t>normal</w:t>
+      </w:r>
+      <w:r>
+        <w:t xml:space="preserve"> </w:t>
+      </w:r>
+      <w:r>
+        <w:t>HDFView installation program will be the same as it is now</w:t>
+      </w:r>
+      <w:r>
+        <w:t>, i.e. it will not have the plugin component in the distribution file</w:t>
+      </w:r>
+      <w:r>
+        <w:t xml:space="preserve">. </w:t>
+      </w:r>
+    </w:p>
+    <w:p>
+      <w:r>
+        <w:t xml:space="preserve">Pros: </w:t>
+      </w:r>
+      <w:r>
+        <w:t>no change to those who do not want the plugin</w:t>
+      </w:r>
+    </w:p>
+    <w:p>
+      <w:r>
+        <w:t xml:space="preserve">Cons: </w:t>
+      </w:r>
+      <w:r>
+        <w:t>more work to add and maintain the extra distribution</w:t>
+      </w:r>
+      <w:r>
+        <w:t xml:space="preserve">. </w:t>
       </w:r>
     </w:p>
     <w:p/>
@@ -363,79 +634,2565 @@
         <w:pStyle w:val="Heading2"/>
       </w:pPr>
       <w:r>
-        <w:t xml:space="preserve">Distribute </w:t>
-      </w:r>
-      <w:r>
-        <w:t xml:space="preserve">a </w:t>
-      </w:r>
-      <w:r>
-        <w:t>separate</w:t>
-      </w:r>
-      <w:r>
-        <w:t xml:space="preserve"> HDFView installer that install</w:t>
-      </w:r>
-      <w:r>
-        <w:t>s</w:t>
-      </w:r>
-      <w:r>
-        <w:t xml:space="preserve"> the plugin automatically</w:t>
-      </w:r>
+        <w:lastRenderedPageBreak/>
+        <w:t>Use</w:t>
+      </w:r>
+      <w:r>
+        <w:t xml:space="preserve"> a "Add plugin" </w:t>
+      </w:r>
+      <w:r>
+        <w:t xml:space="preserve">button </w:t>
+      </w:r>
+      <w:r>
+        <w:t xml:space="preserve">in HDFView so that users can </w:t>
+      </w:r>
+      <w:r>
+        <w:t>install the plugin any time</w:t>
+      </w:r>
+    </w:p>
+    <w:p>
+      <w:r>
+        <w:t xml:space="preserve">This option will add a button to HDFView so that users can choose to install the plugin </w:t>
+      </w:r>
+      <w:proofErr w:type="spellStart"/>
+      <w:r>
+        <w:t>anytime</w:t>
+      </w:r>
+      <w:proofErr w:type="spellEnd"/>
+      <w:r>
+        <w:t xml:space="preserve"> after HDFView is installed. When users click “Add HDF-EOS Plugin”, HDFView will download and install the plugin</w:t>
+      </w:r>
+      <w:r>
+        <w:t xml:space="preserve"> automatically</w:t>
+      </w:r>
+      <w:r>
+        <w:t>.</w:t>
+      </w:r>
+    </w:p>
+    <w:p>
+      <w:r>
+        <w:t xml:space="preserve">Pros: a) no change </w:t>
+      </w:r>
+      <w:r>
+        <w:t>for</w:t>
+      </w:r>
+      <w:r>
+        <w:t xml:space="preserve"> </w:t>
+      </w:r>
+      <w:r>
+        <w:t xml:space="preserve">the current users; b) users can add </w:t>
+      </w:r>
+      <w:r>
+        <w:t xml:space="preserve">the </w:t>
+      </w:r>
+      <w:r>
+        <w:t>plugin anytime</w:t>
+      </w:r>
+    </w:p>
+    <w:p>
+      <w:r>
+        <w:t xml:space="preserve">Cons: a) more work to implement the “Add plugin” button; b) extra work to maintain the predefined plugin location for download and installation; c) </w:t>
+      </w:r>
+      <w:r>
+        <w:t>easily mismatch HDFView and the plugin</w:t>
+      </w:r>
+      <w:r>
+        <w:t xml:space="preserve"> </w:t>
+      </w:r>
+      <w:r>
+        <w:t>releases.</w:t>
+      </w:r>
+    </w:p>
+    <w:p/>
+    <w:p>
+      <w:pPr>
+        <w:pStyle w:val="Heading2"/>
+      </w:pPr>
+      <w:r>
+        <w:t>Distribute</w:t>
+      </w:r>
+      <w:r>
+        <w:t xml:space="preserve"> </w:t>
+      </w:r>
+      <w:r>
+        <w:t xml:space="preserve">a special version of </w:t>
+      </w:r>
+      <w:r>
+        <w:t xml:space="preserve">HDFView with the plugin </w:t>
+      </w:r>
+      <w:r>
+        <w:t>by Raytheon</w:t>
+      </w:r>
+    </w:p>
+    <w:p>
+      <w:r>
+        <w:t xml:space="preserve">This option is very similar to option #2 above. The difference is that the HDF-EOS plugin team will </w:t>
+      </w:r>
+      <w:r>
+        <w:t>distribute</w:t>
+      </w:r>
+      <w:r>
+        <w:t xml:space="preserve"> </w:t>
+      </w:r>
+      <w:r>
+        <w:t xml:space="preserve">and maintain the HDFView </w:t>
+      </w:r>
+      <w:r>
+        <w:t>release</w:t>
+      </w:r>
+      <w:r>
+        <w:t xml:space="preserve"> </w:t>
+      </w:r>
+      <w:r>
+        <w:t>packed with the plugin. There will be no plugin</w:t>
+      </w:r>
+      <w:r>
+        <w:t>-only</w:t>
+      </w:r>
+      <w:r>
+        <w:t xml:space="preserve"> release. The plugin will be always packed inside HDFView. </w:t>
+      </w:r>
+      <w:r>
+        <w:t xml:space="preserve">The HDF Group </w:t>
+      </w:r>
+      <w:r>
+        <w:t>will provide a link</w:t>
+      </w:r>
+      <w:r>
+        <w:t xml:space="preserve"> at the </w:t>
+      </w:r>
+      <w:proofErr w:type="spellStart"/>
+      <w:r>
+        <w:t>hdf</w:t>
+      </w:r>
+      <w:proofErr w:type="spellEnd"/>
+      <w:r>
+        <w:t>-java page</w:t>
+      </w:r>
+      <w:r>
+        <w:t xml:space="preserve"> to </w:t>
+      </w:r>
+      <w:r>
+        <w:t>this</w:t>
+      </w:r>
+      <w:r>
+        <w:t xml:space="preserve"> </w:t>
+      </w:r>
+      <w:r>
+        <w:t>release of HDFView.</w:t>
+      </w:r>
+    </w:p>
+    <w:p>
+      <w:r>
+        <w:t xml:space="preserve">Pros: a) no change </w:t>
+      </w:r>
+      <w:r>
+        <w:t>for the current</w:t>
+      </w:r>
+      <w:r>
+        <w:t xml:space="preserve"> users; b) the HDFView with plugin can be released anytime</w:t>
+      </w:r>
+    </w:p>
+    <w:p>
+      <w:r>
+        <w:t>Cons:</w:t>
+      </w:r>
+      <w:r>
+        <w:t xml:space="preserve"> </w:t>
+      </w:r>
+      <w:r>
+        <w:t xml:space="preserve">a) </w:t>
+      </w:r>
+      <w:r>
+        <w:t>extra work for the HDF-EOS plugin team to pack HDFView</w:t>
+      </w:r>
+      <w:r>
+        <w:t xml:space="preserve">; b) some users may have redundant versions of HDFView, one from </w:t>
+      </w:r>
+      <w:r>
+        <w:t>the HDF Group and one from Raytheon.</w:t>
+      </w:r>
+    </w:p>
+    <w:p/>
+    <w:p>
+      <w:pPr>
+        <w:pStyle w:val="Heading1"/>
+      </w:pPr>
+      <w:r>
+        <w:t>Work Estimation</w:t>
+      </w:r>
+    </w:p>
+    <w:p>
+      <w:r>
+        <w:t xml:space="preserve">The </w:t>
+      </w:r>
+      <w:r>
+        <w:t xml:space="preserve">amount of </w:t>
+      </w:r>
+      <w:r>
+        <w:t>extra</w:t>
+      </w:r>
+      <w:r>
+        <w:t xml:space="preserve"> </w:t>
+      </w:r>
+      <w:r>
+        <w:t xml:space="preserve">work </w:t>
+      </w:r>
+      <w:r>
+        <w:t xml:space="preserve">added to the releases </w:t>
+      </w:r>
+      <w:r>
+        <w:t xml:space="preserve">will depend on the </w:t>
+      </w:r>
+      <w:r>
+        <w:t>solution we</w:t>
+      </w:r>
+      <w:r>
+        <w:t xml:space="preserve"> choose</w:t>
+      </w:r>
+      <w:r>
+        <w:t xml:space="preserve">. The following is a rough estimation </w:t>
+      </w:r>
+      <w:r>
+        <w:t>by</w:t>
+      </w:r>
+      <w:r>
+        <w:t xml:space="preserve"> </w:t>
+      </w:r>
+      <w:r>
+        <w:t>the HDF-Java team. It needs to be adjusted by the HDF-EOS plugin team.</w:t>
+      </w:r>
+      <w:r>
+        <w:t xml:space="preserve"> The actual work will depend on the changes of HDF-Java and the HDF-EOS plugin</w:t>
+      </w:r>
+      <w:r>
+        <w:t>, e.g. the plugin may be not compatible to the new changes in HDFView</w:t>
+      </w:r>
+      <w:r>
+        <w:t xml:space="preserve">. The </w:t>
+      </w:r>
+      <w:r>
+        <w:t>following</w:t>
+      </w:r>
+      <w:r>
+        <w:t xml:space="preserve"> </w:t>
+      </w:r>
+      <w:r>
+        <w:t xml:space="preserve">estimation is based on </w:t>
+      </w:r>
+      <w:r>
+        <w:t>the first</w:t>
+      </w:r>
+      <w:r>
+        <w:t xml:space="preserve"> </w:t>
+      </w:r>
+      <w:r>
+        <w:t>release.</w:t>
+      </w:r>
+      <w:r>
+        <w:t xml:space="preserve"> Maintenance</w:t>
+      </w:r>
+      <w:bookmarkStart w:id="4" w:name="_GoBack"/>
+      <w:bookmarkEnd w:id="4"/>
+      <w:r>
+        <w:t xml:space="preserve"> work needs to be added to other releases.</w:t>
+      </w:r>
+    </w:p>
+    <w:p/>
+    <w:tbl>
+      <w:tblPr>
+        <w:tblW w:w="10460" w:type="dxa"/>
+        <w:tblLook w:val="04A0" w:firstRow="1" w:lastRow="0" w:firstColumn="1" w:lastColumn="0" w:noHBand="0" w:noVBand="1"/>
+      </w:tblPr>
+      <w:tblGrid>
+        <w:gridCol w:w="3760"/>
+        <w:gridCol w:w="3760"/>
+        <w:gridCol w:w="1480"/>
+        <w:gridCol w:w="1460"/>
+      </w:tblGrid>
+      <w:tr>
+        <w:trPr>
+          <w:trHeight w:val="330"/>
+        </w:trPr>
+        <w:tc>
+          <w:tcPr>
+            <w:tcW w:w="7520" w:type="dxa"/>
+            <w:gridSpan w:val="2"/>
+            <w:tcBorders>
+              <w:top w:val="single" w:sz="12" w:space="0" w:color="auto"/>
+              <w:left w:val="single" w:sz="12" w:space="0" w:color="auto"/>
+              <w:bottom w:val="single" w:sz="12" w:space="0" w:color="auto"/>
+              <w:right w:val="single" w:sz="4" w:space="0" w:color="auto"/>
+            </w:tcBorders>
+            <w:shd w:val="clear" w:color="auto" w:fill="auto"/>
+            <w:noWrap/>
+            <w:vAlign w:val="bottom"/>
+            <w:hideMark/>
+          </w:tcPr>
+          <w:p>
+            <w:pPr>
+              <w:spacing w:before="0" w:after="0"/>
+              <w:jc w:val="left"/>
+              <w:rPr>
+                <w:rFonts w:ascii="Calibri" w:eastAsia="Times New Roman" w:hAnsi="Calibri" w:cs="Times New Roman"/>
+                <w:color w:val="000000"/>
+                <w:sz w:val="22"/>
+                <w:lang w:eastAsia="zh-CN"/>
+              </w:rPr>
+            </w:pPr>
+            <w:r>
+              <w:rPr>
+                <w:rFonts w:ascii="Calibri" w:eastAsia="Times New Roman" w:hAnsi="Calibri" w:cs="Times New Roman"/>
+                <w:color w:val="000000"/>
+                <w:sz w:val="22"/>
+                <w:lang w:eastAsia="zh-CN"/>
+              </w:rPr>
+              <w:t>Task</w:t>
+            </w:r>
+          </w:p>
+        </w:tc>
+        <w:tc>
+          <w:tcPr>
+            <w:tcW w:w="1480" w:type="dxa"/>
+            <w:tcBorders>
+              <w:top w:val="single" w:sz="12" w:space="0" w:color="auto"/>
+              <w:left w:val="nil"/>
+              <w:bottom w:val="single" w:sz="12" w:space="0" w:color="auto"/>
+              <w:right w:val="single" w:sz="4" w:space="0" w:color="auto"/>
+            </w:tcBorders>
+            <w:shd w:val="clear" w:color="auto" w:fill="auto"/>
+            <w:noWrap/>
+            <w:vAlign w:val="bottom"/>
+            <w:hideMark/>
+          </w:tcPr>
+          <w:p>
+            <w:pPr>
+              <w:spacing w:before="0" w:after="0"/>
+              <w:jc w:val="left"/>
+              <w:rPr>
+                <w:rFonts w:ascii="Calibri" w:eastAsia="Times New Roman" w:hAnsi="Calibri" w:cs="Times New Roman"/>
+                <w:color w:val="000000"/>
+                <w:sz w:val="22"/>
+                <w:lang w:eastAsia="zh-CN"/>
+              </w:rPr>
+            </w:pPr>
+            <w:r>
+              <w:rPr>
+                <w:rFonts w:ascii="Calibri" w:eastAsia="Times New Roman" w:hAnsi="Calibri" w:cs="Times New Roman"/>
+                <w:color w:val="000000"/>
+                <w:sz w:val="22"/>
+                <w:lang w:eastAsia="zh-CN"/>
+              </w:rPr>
+              <w:t>HDF-Java team</w:t>
+            </w:r>
+          </w:p>
+        </w:tc>
+        <w:tc>
+          <w:tcPr>
+            <w:tcW w:w="1460" w:type="dxa"/>
+            <w:tcBorders>
+              <w:top w:val="single" w:sz="12" w:space="0" w:color="auto"/>
+              <w:left w:val="nil"/>
+              <w:bottom w:val="single" w:sz="12" w:space="0" w:color="auto"/>
+              <w:right w:val="single" w:sz="12" w:space="0" w:color="auto"/>
+            </w:tcBorders>
+            <w:shd w:val="clear" w:color="auto" w:fill="auto"/>
+            <w:noWrap/>
+            <w:vAlign w:val="bottom"/>
+            <w:hideMark/>
+          </w:tcPr>
+          <w:p>
+            <w:pPr>
+              <w:spacing w:before="0" w:after="0"/>
+              <w:jc w:val="left"/>
+              <w:rPr>
+                <w:rFonts w:ascii="Calibri" w:eastAsia="Times New Roman" w:hAnsi="Calibri" w:cs="Times New Roman"/>
+                <w:color w:val="000000"/>
+                <w:sz w:val="22"/>
+                <w:lang w:eastAsia="zh-CN"/>
+              </w:rPr>
+            </w:pPr>
+            <w:r>
+              <w:rPr>
+                <w:rFonts w:ascii="Calibri" w:eastAsia="Times New Roman" w:hAnsi="Calibri" w:cs="Times New Roman"/>
+                <w:color w:val="000000"/>
+                <w:sz w:val="22"/>
+                <w:lang w:eastAsia="zh-CN"/>
+              </w:rPr>
+              <w:t>HDF-EOS team</w:t>
+            </w:r>
+          </w:p>
+        </w:tc>
+      </w:tr>
+      <w:tr>
+        <w:trPr>
+          <w:trHeight w:val="315"/>
+        </w:trPr>
+        <w:tc>
+          <w:tcPr>
+            <w:tcW w:w="7520" w:type="dxa"/>
+            <w:gridSpan w:val="2"/>
+            <w:tcBorders>
+              <w:top w:val="nil"/>
+              <w:left w:val="single" w:sz="12" w:space="0" w:color="auto"/>
+              <w:bottom w:val="single" w:sz="4" w:space="0" w:color="auto"/>
+              <w:right w:val="single" w:sz="4" w:space="0" w:color="auto"/>
+            </w:tcBorders>
+            <w:shd w:val="clear" w:color="auto" w:fill="auto"/>
+            <w:noWrap/>
+            <w:vAlign w:val="bottom"/>
+            <w:hideMark/>
+          </w:tcPr>
+          <w:p>
+            <w:pPr>
+              <w:spacing w:before="0" w:after="0"/>
+              <w:jc w:val="left"/>
+              <w:rPr>
+                <w:rFonts w:ascii="Calibri" w:eastAsia="Times New Roman" w:hAnsi="Calibri" w:cs="Times New Roman"/>
+                <w:color w:val="000000"/>
+                <w:sz w:val="22"/>
+                <w:lang w:eastAsia="zh-CN"/>
+              </w:rPr>
+            </w:pPr>
+            <w:r>
+              <w:rPr>
+                <w:rFonts w:ascii="Calibri" w:eastAsia="Times New Roman" w:hAnsi="Calibri" w:cs="Times New Roman"/>
+                <w:color w:val="000000"/>
+                <w:sz w:val="22"/>
+                <w:lang w:eastAsia="zh-CN"/>
+              </w:rPr>
+              <w:t>Build the plugin binary release</w:t>
+            </w:r>
+          </w:p>
+        </w:tc>
+        <w:tc>
+          <w:tcPr>
+            <w:tcW w:w="1480" w:type="dxa"/>
+            <w:tcBorders>
+              <w:top w:val="nil"/>
+              <w:left w:val="nil"/>
+              <w:bottom w:val="single" w:sz="4" w:space="0" w:color="auto"/>
+              <w:right w:val="single" w:sz="4" w:space="0" w:color="auto"/>
+            </w:tcBorders>
+            <w:shd w:val="clear" w:color="auto" w:fill="auto"/>
+            <w:noWrap/>
+            <w:vAlign w:val="bottom"/>
+            <w:hideMark/>
+          </w:tcPr>
+          <w:p>
+            <w:pPr>
+              <w:spacing w:before="0" w:after="0"/>
+              <w:jc w:val="left"/>
+              <w:rPr>
+                <w:rFonts w:ascii="Calibri" w:eastAsia="Times New Roman" w:hAnsi="Calibri" w:cs="Times New Roman"/>
+                <w:color w:val="000000"/>
+                <w:sz w:val="22"/>
+                <w:lang w:eastAsia="zh-CN"/>
+              </w:rPr>
+            </w:pPr>
+            <w:r>
+              <w:rPr>
+                <w:rFonts w:ascii="Calibri" w:eastAsia="Times New Roman" w:hAnsi="Calibri" w:cs="Times New Roman"/>
+                <w:color w:val="000000"/>
+                <w:sz w:val="22"/>
+                <w:lang w:eastAsia="zh-CN"/>
+              </w:rPr>
+              <w:t>0</w:t>
+            </w:r>
+          </w:p>
+        </w:tc>
+        <w:tc>
+          <w:tcPr>
+            <w:tcW w:w="1460" w:type="dxa"/>
+            <w:tcBorders>
+              <w:top w:val="nil"/>
+              <w:left w:val="nil"/>
+              <w:bottom w:val="single" w:sz="4" w:space="0" w:color="auto"/>
+              <w:right w:val="single" w:sz="12" w:space="0" w:color="auto"/>
+            </w:tcBorders>
+            <w:shd w:val="clear" w:color="auto" w:fill="auto"/>
+            <w:noWrap/>
+            <w:vAlign w:val="bottom"/>
+            <w:hideMark/>
+          </w:tcPr>
+          <w:p>
+            <w:pPr>
+              <w:spacing w:before="0" w:after="0"/>
+              <w:jc w:val="left"/>
+              <w:rPr>
+                <w:rFonts w:ascii="Calibri" w:eastAsia="Times New Roman" w:hAnsi="Calibri" w:cs="Times New Roman"/>
+                <w:color w:val="000000"/>
+                <w:sz w:val="22"/>
+                <w:lang w:eastAsia="zh-CN"/>
+              </w:rPr>
+            </w:pPr>
+            <w:r>
+              <w:rPr>
+                <w:rFonts w:ascii="Calibri" w:eastAsia="Times New Roman" w:hAnsi="Calibri" w:cs="Times New Roman"/>
+                <w:color w:val="000000"/>
+                <w:sz w:val="22"/>
+                <w:lang w:eastAsia="zh-CN"/>
+              </w:rPr>
+              <w:t>?</w:t>
+            </w:r>
+          </w:p>
+        </w:tc>
+      </w:tr>
+      <w:tr>
+        <w:trPr>
+          <w:trHeight w:val="300"/>
+        </w:trPr>
+        <w:tc>
+          <w:tcPr>
+            <w:tcW w:w="7520" w:type="dxa"/>
+            <w:gridSpan w:val="2"/>
+            <w:tcBorders>
+              <w:top w:val="single" w:sz="4" w:space="0" w:color="auto"/>
+              <w:left w:val="single" w:sz="12" w:space="0" w:color="auto"/>
+              <w:bottom w:val="single" w:sz="4" w:space="0" w:color="auto"/>
+              <w:right w:val="single" w:sz="4" w:space="0" w:color="auto"/>
+            </w:tcBorders>
+            <w:shd w:val="clear" w:color="auto" w:fill="auto"/>
+            <w:noWrap/>
+            <w:vAlign w:val="bottom"/>
+            <w:hideMark/>
+          </w:tcPr>
+          <w:p>
+            <w:pPr>
+              <w:spacing w:before="0" w:after="0"/>
+              <w:jc w:val="left"/>
+              <w:rPr>
+                <w:rFonts w:ascii="Calibri" w:eastAsia="Times New Roman" w:hAnsi="Calibri" w:cs="Times New Roman"/>
+                <w:color w:val="000000"/>
+                <w:sz w:val="22"/>
+                <w:lang w:eastAsia="zh-CN"/>
+              </w:rPr>
+            </w:pPr>
+            <w:r>
+              <w:rPr>
+                <w:rFonts w:ascii="Calibri" w:eastAsia="Times New Roman" w:hAnsi="Calibri" w:cs="Times New Roman"/>
+                <w:color w:val="000000"/>
+                <w:sz w:val="22"/>
+                <w:lang w:eastAsia="zh-CN"/>
+              </w:rPr>
+              <w:t>Test the plugin in HDFView</w:t>
+            </w:r>
+          </w:p>
+        </w:tc>
+        <w:tc>
+          <w:tcPr>
+            <w:tcW w:w="1480" w:type="dxa"/>
+            <w:tcBorders>
+              <w:top w:val="nil"/>
+              <w:left w:val="nil"/>
+              <w:bottom w:val="single" w:sz="4" w:space="0" w:color="auto"/>
+              <w:right w:val="single" w:sz="4" w:space="0" w:color="auto"/>
+            </w:tcBorders>
+            <w:shd w:val="clear" w:color="auto" w:fill="auto"/>
+            <w:noWrap/>
+            <w:vAlign w:val="bottom"/>
+            <w:hideMark/>
+          </w:tcPr>
+          <w:p>
+            <w:pPr>
+              <w:spacing w:before="0" w:after="0"/>
+              <w:jc w:val="left"/>
+              <w:rPr>
+                <w:rFonts w:ascii="Calibri" w:eastAsia="Times New Roman" w:hAnsi="Calibri" w:cs="Times New Roman"/>
+                <w:color w:val="000000"/>
+                <w:sz w:val="22"/>
+                <w:lang w:eastAsia="zh-CN"/>
+              </w:rPr>
+            </w:pPr>
+            <w:r>
+              <w:rPr>
+                <w:rFonts w:ascii="Calibri" w:eastAsia="Times New Roman" w:hAnsi="Calibri" w:cs="Times New Roman"/>
+                <w:color w:val="000000"/>
+                <w:sz w:val="22"/>
+                <w:lang w:eastAsia="zh-CN"/>
+              </w:rPr>
+              <w:t>20</w:t>
+            </w:r>
+          </w:p>
+        </w:tc>
+        <w:tc>
+          <w:tcPr>
+            <w:tcW w:w="1460" w:type="dxa"/>
+            <w:tcBorders>
+              <w:top w:val="nil"/>
+              <w:left w:val="nil"/>
+              <w:bottom w:val="single" w:sz="4" w:space="0" w:color="auto"/>
+              <w:right w:val="single" w:sz="12" w:space="0" w:color="auto"/>
+            </w:tcBorders>
+            <w:shd w:val="clear" w:color="auto" w:fill="auto"/>
+            <w:noWrap/>
+            <w:vAlign w:val="bottom"/>
+            <w:hideMark/>
+          </w:tcPr>
+          <w:p>
+            <w:pPr>
+              <w:spacing w:before="0" w:after="0"/>
+              <w:jc w:val="left"/>
+              <w:rPr>
+                <w:rFonts w:ascii="Calibri" w:eastAsia="Times New Roman" w:hAnsi="Calibri" w:cs="Times New Roman"/>
+                <w:color w:val="000000"/>
+                <w:sz w:val="22"/>
+                <w:lang w:eastAsia="zh-CN"/>
+              </w:rPr>
+            </w:pPr>
+            <w:r>
+              <w:rPr>
+                <w:rFonts w:ascii="Calibri" w:eastAsia="Times New Roman" w:hAnsi="Calibri" w:cs="Times New Roman"/>
+                <w:color w:val="000000"/>
+                <w:sz w:val="22"/>
+                <w:lang w:eastAsia="zh-CN"/>
+              </w:rPr>
+              <w:t>4</w:t>
+            </w:r>
+            <w:r>
+              <w:rPr>
+                <w:rFonts w:ascii="Calibri" w:eastAsia="Times New Roman" w:hAnsi="Calibri" w:cs="Times New Roman"/>
+                <w:color w:val="000000"/>
+                <w:sz w:val="22"/>
+                <w:lang w:eastAsia="zh-CN"/>
+              </w:rPr>
+              <w:t>0</w:t>
+            </w:r>
+            <w:r>
+              <w:rPr>
+                <w:rFonts w:ascii="Calibri" w:eastAsia="Times New Roman" w:hAnsi="Calibri" w:cs="Times New Roman"/>
+                <w:color w:val="000000"/>
+                <w:sz w:val="22"/>
+                <w:lang w:eastAsia="zh-CN"/>
+              </w:rPr>
+              <w:t xml:space="preserve"> </w:t>
+            </w:r>
+            <w:r>
+              <w:rPr>
+                <w:rFonts w:ascii="Calibri" w:eastAsia="Times New Roman" w:hAnsi="Calibri" w:cs="Times New Roman"/>
+                <w:color w:val="000000"/>
+                <w:sz w:val="22"/>
+                <w:lang w:eastAsia="zh-CN"/>
+              </w:rPr>
+              <w:t>(fix problems)</w:t>
+            </w:r>
+          </w:p>
+        </w:tc>
+      </w:tr>
+      <w:tr>
+        <w:trPr>
+          <w:trHeight w:val="300"/>
+        </w:trPr>
+        <w:tc>
+          <w:tcPr>
+            <w:tcW w:w="7520" w:type="dxa"/>
+            <w:gridSpan w:val="2"/>
+            <w:tcBorders>
+              <w:top w:val="single" w:sz="4" w:space="0" w:color="auto"/>
+              <w:left w:val="single" w:sz="12" w:space="0" w:color="auto"/>
+              <w:bottom w:val="single" w:sz="4" w:space="0" w:color="auto"/>
+              <w:right w:val="single" w:sz="4" w:space="0" w:color="auto"/>
+            </w:tcBorders>
+            <w:shd w:val="clear" w:color="auto" w:fill="auto"/>
+            <w:noWrap/>
+            <w:vAlign w:val="bottom"/>
+            <w:hideMark/>
+          </w:tcPr>
+          <w:p>
+            <w:pPr>
+              <w:spacing w:before="0" w:after="0"/>
+              <w:jc w:val="left"/>
+              <w:rPr>
+                <w:rFonts w:ascii="Calibri" w:eastAsia="Times New Roman" w:hAnsi="Calibri" w:cs="Times New Roman"/>
+                <w:color w:val="000000"/>
+                <w:sz w:val="22"/>
+                <w:lang w:eastAsia="zh-CN"/>
+              </w:rPr>
+            </w:pPr>
+            <w:r>
+              <w:rPr>
+                <w:rFonts w:ascii="Calibri" w:eastAsia="Times New Roman" w:hAnsi="Calibri" w:cs="Times New Roman"/>
+                <w:color w:val="000000"/>
+                <w:sz w:val="22"/>
+                <w:lang w:eastAsia="zh-CN"/>
+              </w:rPr>
+              <w:t>Write installation script to set up the plugin in HDFView</w:t>
+            </w:r>
+          </w:p>
+        </w:tc>
+        <w:tc>
+          <w:tcPr>
+            <w:tcW w:w="1480" w:type="dxa"/>
+            <w:tcBorders>
+              <w:top w:val="nil"/>
+              <w:left w:val="nil"/>
+              <w:bottom w:val="single" w:sz="4" w:space="0" w:color="auto"/>
+              <w:right w:val="single" w:sz="4" w:space="0" w:color="auto"/>
+            </w:tcBorders>
+            <w:shd w:val="clear" w:color="auto" w:fill="auto"/>
+            <w:noWrap/>
+            <w:vAlign w:val="bottom"/>
+            <w:hideMark/>
+          </w:tcPr>
+          <w:p>
+            <w:pPr>
+              <w:spacing w:before="0" w:after="0"/>
+              <w:jc w:val="left"/>
+              <w:rPr>
+                <w:rFonts w:ascii="Calibri" w:eastAsia="Times New Roman" w:hAnsi="Calibri" w:cs="Times New Roman"/>
+                <w:color w:val="000000"/>
+                <w:sz w:val="22"/>
+                <w:lang w:eastAsia="zh-CN"/>
+              </w:rPr>
+            </w:pPr>
+            <w:r>
+              <w:rPr>
+                <w:rFonts w:ascii="Calibri" w:eastAsia="Times New Roman" w:hAnsi="Calibri" w:cs="Times New Roman"/>
+                <w:color w:val="000000"/>
+                <w:sz w:val="22"/>
+                <w:lang w:eastAsia="zh-CN"/>
+              </w:rPr>
+              <w:t>40</w:t>
+            </w:r>
+          </w:p>
+        </w:tc>
+        <w:tc>
+          <w:tcPr>
+            <w:tcW w:w="1460" w:type="dxa"/>
+            <w:tcBorders>
+              <w:top w:val="nil"/>
+              <w:left w:val="nil"/>
+              <w:bottom w:val="single" w:sz="4" w:space="0" w:color="auto"/>
+              <w:right w:val="single" w:sz="12" w:space="0" w:color="auto"/>
+            </w:tcBorders>
+            <w:shd w:val="clear" w:color="auto" w:fill="auto"/>
+            <w:noWrap/>
+            <w:vAlign w:val="bottom"/>
+            <w:hideMark/>
+          </w:tcPr>
+          <w:p>
+            <w:pPr>
+              <w:spacing w:before="0" w:after="0"/>
+              <w:jc w:val="left"/>
+              <w:rPr>
+                <w:rFonts w:ascii="Calibri" w:eastAsia="Times New Roman" w:hAnsi="Calibri" w:cs="Times New Roman"/>
+                <w:color w:val="000000"/>
+                <w:sz w:val="22"/>
+                <w:lang w:eastAsia="zh-CN"/>
+              </w:rPr>
+            </w:pPr>
+            <w:r>
+              <w:rPr>
+                <w:rFonts w:ascii="Calibri" w:eastAsia="Times New Roman" w:hAnsi="Calibri" w:cs="Times New Roman"/>
+                <w:color w:val="000000"/>
+                <w:sz w:val="22"/>
+                <w:lang w:eastAsia="zh-CN"/>
+              </w:rPr>
+              <w:t>5</w:t>
+            </w:r>
+          </w:p>
+        </w:tc>
+      </w:tr>
+      <w:tr>
+        <w:trPr>
+          <w:trHeight w:val="300"/>
+        </w:trPr>
+        <w:tc>
+          <w:tcPr>
+            <w:tcW w:w="3760" w:type="dxa"/>
+            <w:vMerge w:val="restart"/>
+            <w:tcBorders>
+              <w:top w:val="nil"/>
+              <w:left w:val="single" w:sz="12" w:space="0" w:color="auto"/>
+              <w:bottom w:val="single" w:sz="4" w:space="0" w:color="auto"/>
+              <w:right w:val="single" w:sz="4" w:space="0" w:color="auto"/>
+            </w:tcBorders>
+            <w:shd w:val="clear" w:color="auto" w:fill="auto"/>
+            <w:vAlign w:val="center"/>
+            <w:hideMark/>
+          </w:tcPr>
+          <w:p>
+            <w:pPr>
+              <w:spacing w:before="0" w:after="0"/>
+              <w:jc w:val="left"/>
+              <w:rPr>
+                <w:rFonts w:ascii="Calibri" w:eastAsia="Times New Roman" w:hAnsi="Calibri" w:cs="Times New Roman"/>
+                <w:color w:val="000000"/>
+                <w:sz w:val="22"/>
+                <w:lang w:eastAsia="zh-CN"/>
+              </w:rPr>
+            </w:pPr>
+            <w:r>
+              <w:rPr>
+                <w:rFonts w:ascii="Calibri" w:eastAsia="Times New Roman" w:hAnsi="Calibri" w:cs="Times New Roman"/>
+                <w:b/>
+                <w:bCs/>
+                <w:color w:val="0070C0"/>
+                <w:sz w:val="22"/>
+                <w:lang w:eastAsia="zh-CN"/>
+              </w:rPr>
+              <w:t>Option 1:</w:t>
+            </w:r>
+            <w:r>
+              <w:rPr>
+                <w:rFonts w:ascii="Calibri" w:eastAsia="Times New Roman" w:hAnsi="Calibri" w:cs="Times New Roman"/>
+                <w:color w:val="000000"/>
+                <w:sz w:val="22"/>
+                <w:lang w:eastAsia="zh-CN"/>
+              </w:rPr>
+              <w:t xml:space="preserve"> Add the plugin in HDFView installer with an option check box</w:t>
+            </w:r>
+          </w:p>
+        </w:tc>
+        <w:tc>
+          <w:tcPr>
+            <w:tcW w:w="3760" w:type="dxa"/>
+            <w:tcBorders>
+              <w:top w:val="nil"/>
+              <w:left w:val="nil"/>
+              <w:bottom w:val="single" w:sz="4" w:space="0" w:color="auto"/>
+              <w:right w:val="single" w:sz="4" w:space="0" w:color="auto"/>
+            </w:tcBorders>
+            <w:shd w:val="clear" w:color="auto" w:fill="auto"/>
+            <w:noWrap/>
+            <w:vAlign w:val="bottom"/>
+            <w:hideMark/>
+          </w:tcPr>
+          <w:p>
+            <w:pPr>
+              <w:spacing w:before="0" w:after="0"/>
+              <w:jc w:val="left"/>
+              <w:rPr>
+                <w:rFonts w:ascii="Calibri" w:eastAsia="Times New Roman" w:hAnsi="Calibri" w:cs="Times New Roman"/>
+                <w:color w:val="000000"/>
+                <w:sz w:val="22"/>
+                <w:lang w:eastAsia="zh-CN"/>
+              </w:rPr>
+            </w:pPr>
+            <w:r>
+              <w:rPr>
+                <w:rFonts w:ascii="Calibri" w:eastAsia="Times New Roman" w:hAnsi="Calibri" w:cs="Times New Roman"/>
+                <w:color w:val="000000"/>
+                <w:sz w:val="22"/>
+                <w:lang w:eastAsia="zh-CN"/>
+              </w:rPr>
+              <w:t>Implement component check button</w:t>
+            </w:r>
+          </w:p>
+        </w:tc>
+        <w:tc>
+          <w:tcPr>
+            <w:tcW w:w="1480" w:type="dxa"/>
+            <w:tcBorders>
+              <w:top w:val="nil"/>
+              <w:left w:val="nil"/>
+              <w:bottom w:val="single" w:sz="4" w:space="0" w:color="auto"/>
+              <w:right w:val="single" w:sz="4" w:space="0" w:color="auto"/>
+            </w:tcBorders>
+            <w:shd w:val="clear" w:color="auto" w:fill="auto"/>
+            <w:noWrap/>
+            <w:vAlign w:val="bottom"/>
+            <w:hideMark/>
+          </w:tcPr>
+          <w:p>
+            <w:pPr>
+              <w:spacing w:before="0" w:after="0"/>
+              <w:jc w:val="left"/>
+              <w:rPr>
+                <w:rFonts w:ascii="Calibri" w:eastAsia="Times New Roman" w:hAnsi="Calibri" w:cs="Times New Roman"/>
+                <w:color w:val="000000"/>
+                <w:sz w:val="22"/>
+                <w:lang w:eastAsia="zh-CN"/>
+              </w:rPr>
+            </w:pPr>
+            <w:r>
+              <w:rPr>
+                <w:rFonts w:ascii="Calibri" w:eastAsia="Times New Roman" w:hAnsi="Calibri" w:cs="Times New Roman"/>
+                <w:color w:val="000000"/>
+                <w:sz w:val="22"/>
+                <w:lang w:eastAsia="zh-CN"/>
+              </w:rPr>
+              <w:t>20</w:t>
+            </w:r>
+          </w:p>
+        </w:tc>
+        <w:tc>
+          <w:tcPr>
+            <w:tcW w:w="1460" w:type="dxa"/>
+            <w:tcBorders>
+              <w:top w:val="nil"/>
+              <w:left w:val="nil"/>
+              <w:bottom w:val="single" w:sz="4" w:space="0" w:color="auto"/>
+              <w:right w:val="single" w:sz="12" w:space="0" w:color="auto"/>
+            </w:tcBorders>
+            <w:shd w:val="clear" w:color="auto" w:fill="auto"/>
+            <w:noWrap/>
+            <w:vAlign w:val="bottom"/>
+            <w:hideMark/>
+          </w:tcPr>
+          <w:p>
+            <w:pPr>
+              <w:spacing w:before="0" w:after="0"/>
+              <w:jc w:val="left"/>
+              <w:rPr>
+                <w:rFonts w:ascii="Calibri" w:eastAsia="Times New Roman" w:hAnsi="Calibri" w:cs="Times New Roman"/>
+                <w:color w:val="000000"/>
+                <w:sz w:val="22"/>
+                <w:lang w:eastAsia="zh-CN"/>
+              </w:rPr>
+            </w:pPr>
+            <w:r>
+              <w:rPr>
+                <w:rFonts w:ascii="Calibri" w:eastAsia="Times New Roman" w:hAnsi="Calibri" w:cs="Times New Roman"/>
+                <w:color w:val="000000"/>
+                <w:sz w:val="22"/>
+                <w:lang w:eastAsia="zh-CN"/>
+              </w:rPr>
+              <w:t> </w:t>
+            </w:r>
+          </w:p>
+        </w:tc>
+      </w:tr>
+      <w:tr>
+        <w:trPr>
+          <w:trHeight w:val="300"/>
+        </w:trPr>
+        <w:tc>
+          <w:tcPr>
+            <w:tcW w:w="3760" w:type="dxa"/>
+            <w:vMerge/>
+            <w:tcBorders>
+              <w:top w:val="nil"/>
+              <w:left w:val="single" w:sz="12" w:space="0" w:color="auto"/>
+              <w:bottom w:val="single" w:sz="4" w:space="0" w:color="auto"/>
+              <w:right w:val="single" w:sz="4" w:space="0" w:color="auto"/>
+            </w:tcBorders>
+            <w:vAlign w:val="center"/>
+            <w:hideMark/>
+          </w:tcPr>
+          <w:p>
+            <w:pPr>
+              <w:spacing w:before="0" w:after="0"/>
+              <w:jc w:val="left"/>
+              <w:rPr>
+                <w:rFonts w:ascii="Calibri" w:eastAsia="Times New Roman" w:hAnsi="Calibri" w:cs="Times New Roman"/>
+                <w:color w:val="000000"/>
+                <w:sz w:val="22"/>
+                <w:lang w:eastAsia="zh-CN"/>
+              </w:rPr>
+            </w:pPr>
+          </w:p>
+        </w:tc>
+        <w:tc>
+          <w:tcPr>
+            <w:tcW w:w="3760" w:type="dxa"/>
+            <w:tcBorders>
+              <w:top w:val="nil"/>
+              <w:left w:val="nil"/>
+              <w:bottom w:val="single" w:sz="4" w:space="0" w:color="auto"/>
+              <w:right w:val="single" w:sz="4" w:space="0" w:color="auto"/>
+            </w:tcBorders>
+            <w:shd w:val="clear" w:color="auto" w:fill="auto"/>
+            <w:noWrap/>
+            <w:vAlign w:val="bottom"/>
+            <w:hideMark/>
+          </w:tcPr>
+          <w:p>
+            <w:pPr>
+              <w:spacing w:before="0" w:after="0"/>
+              <w:jc w:val="left"/>
+              <w:rPr>
+                <w:rFonts w:ascii="Calibri" w:eastAsia="Times New Roman" w:hAnsi="Calibri" w:cs="Times New Roman"/>
+                <w:color w:val="000000"/>
+                <w:sz w:val="22"/>
+                <w:lang w:eastAsia="zh-CN"/>
+              </w:rPr>
+            </w:pPr>
+            <w:r>
+              <w:rPr>
+                <w:rFonts w:ascii="Calibri" w:eastAsia="Times New Roman" w:hAnsi="Calibri" w:cs="Times New Roman"/>
+                <w:color w:val="000000"/>
+                <w:sz w:val="22"/>
+                <w:lang w:eastAsia="zh-CN"/>
+              </w:rPr>
+              <w:t>Integrate the plugin package</w:t>
+            </w:r>
+          </w:p>
+        </w:tc>
+        <w:tc>
+          <w:tcPr>
+            <w:tcW w:w="1480" w:type="dxa"/>
+            <w:tcBorders>
+              <w:top w:val="nil"/>
+              <w:left w:val="nil"/>
+              <w:bottom w:val="single" w:sz="4" w:space="0" w:color="auto"/>
+              <w:right w:val="single" w:sz="4" w:space="0" w:color="auto"/>
+            </w:tcBorders>
+            <w:shd w:val="clear" w:color="auto" w:fill="auto"/>
+            <w:noWrap/>
+            <w:vAlign w:val="bottom"/>
+            <w:hideMark/>
+          </w:tcPr>
+          <w:p>
+            <w:pPr>
+              <w:spacing w:before="0" w:after="0"/>
+              <w:jc w:val="left"/>
+              <w:rPr>
+                <w:rFonts w:ascii="Calibri" w:eastAsia="Times New Roman" w:hAnsi="Calibri" w:cs="Times New Roman"/>
+                <w:color w:val="000000"/>
+                <w:sz w:val="22"/>
+                <w:lang w:eastAsia="zh-CN"/>
+              </w:rPr>
+            </w:pPr>
+            <w:r>
+              <w:rPr>
+                <w:rFonts w:ascii="Calibri" w:eastAsia="Times New Roman" w:hAnsi="Calibri" w:cs="Times New Roman"/>
+                <w:color w:val="000000"/>
+                <w:sz w:val="22"/>
+                <w:lang w:eastAsia="zh-CN"/>
+              </w:rPr>
+              <w:t>2</w:t>
+            </w:r>
+            <w:r>
+              <w:rPr>
+                <w:rFonts w:ascii="Calibri" w:eastAsia="Times New Roman" w:hAnsi="Calibri" w:cs="Times New Roman"/>
+                <w:color w:val="000000"/>
+                <w:sz w:val="22"/>
+                <w:lang w:eastAsia="zh-CN"/>
+              </w:rPr>
+              <w:t>0</w:t>
+            </w:r>
+          </w:p>
+        </w:tc>
+        <w:tc>
+          <w:tcPr>
+            <w:tcW w:w="1460" w:type="dxa"/>
+            <w:tcBorders>
+              <w:top w:val="nil"/>
+              <w:left w:val="nil"/>
+              <w:bottom w:val="single" w:sz="4" w:space="0" w:color="auto"/>
+              <w:right w:val="single" w:sz="12" w:space="0" w:color="auto"/>
+            </w:tcBorders>
+            <w:shd w:val="clear" w:color="auto" w:fill="auto"/>
+            <w:noWrap/>
+            <w:vAlign w:val="bottom"/>
+            <w:hideMark/>
+          </w:tcPr>
+          <w:p>
+            <w:pPr>
+              <w:spacing w:before="0" w:after="0"/>
+              <w:jc w:val="left"/>
+              <w:rPr>
+                <w:rFonts w:ascii="Calibri" w:eastAsia="Times New Roman" w:hAnsi="Calibri" w:cs="Times New Roman"/>
+                <w:color w:val="000000"/>
+                <w:sz w:val="22"/>
+                <w:lang w:eastAsia="zh-CN"/>
+              </w:rPr>
+            </w:pPr>
+            <w:r>
+              <w:rPr>
+                <w:rFonts w:ascii="Calibri" w:eastAsia="Times New Roman" w:hAnsi="Calibri" w:cs="Times New Roman"/>
+                <w:color w:val="000000"/>
+                <w:sz w:val="22"/>
+                <w:lang w:eastAsia="zh-CN"/>
+              </w:rPr>
+              <w:t> </w:t>
+            </w:r>
+          </w:p>
+        </w:tc>
+      </w:tr>
+      <w:tr>
+        <w:trPr>
+          <w:trHeight w:val="300"/>
+        </w:trPr>
+        <w:tc>
+          <w:tcPr>
+            <w:tcW w:w="3760" w:type="dxa"/>
+            <w:vMerge/>
+            <w:tcBorders>
+              <w:top w:val="nil"/>
+              <w:left w:val="single" w:sz="12" w:space="0" w:color="auto"/>
+              <w:bottom w:val="single" w:sz="4" w:space="0" w:color="auto"/>
+              <w:right w:val="single" w:sz="4" w:space="0" w:color="auto"/>
+            </w:tcBorders>
+            <w:vAlign w:val="center"/>
+            <w:hideMark/>
+          </w:tcPr>
+          <w:p>
+            <w:pPr>
+              <w:spacing w:before="0" w:after="0"/>
+              <w:jc w:val="left"/>
+              <w:rPr>
+                <w:rFonts w:ascii="Calibri" w:eastAsia="Times New Roman" w:hAnsi="Calibri" w:cs="Times New Roman"/>
+                <w:color w:val="000000"/>
+                <w:sz w:val="22"/>
+                <w:lang w:eastAsia="zh-CN"/>
+              </w:rPr>
+            </w:pPr>
+          </w:p>
+        </w:tc>
+        <w:tc>
+          <w:tcPr>
+            <w:tcW w:w="3760" w:type="dxa"/>
+            <w:tcBorders>
+              <w:top w:val="nil"/>
+              <w:left w:val="nil"/>
+              <w:bottom w:val="single" w:sz="4" w:space="0" w:color="auto"/>
+              <w:right w:val="single" w:sz="4" w:space="0" w:color="auto"/>
+            </w:tcBorders>
+            <w:shd w:val="clear" w:color="auto" w:fill="auto"/>
+            <w:noWrap/>
+            <w:vAlign w:val="bottom"/>
+            <w:hideMark/>
+          </w:tcPr>
+          <w:p>
+            <w:pPr>
+              <w:spacing w:before="0" w:after="0"/>
+              <w:jc w:val="left"/>
+              <w:rPr>
+                <w:rFonts w:ascii="Calibri" w:eastAsia="Times New Roman" w:hAnsi="Calibri" w:cs="Times New Roman"/>
+                <w:color w:val="000000"/>
+                <w:sz w:val="22"/>
+                <w:lang w:eastAsia="zh-CN"/>
+              </w:rPr>
+            </w:pPr>
+            <w:r>
+              <w:rPr>
+                <w:rFonts w:ascii="Calibri" w:eastAsia="Times New Roman" w:hAnsi="Calibri" w:cs="Times New Roman"/>
+                <w:color w:val="000000"/>
+                <w:sz w:val="22"/>
+                <w:lang w:eastAsia="zh-CN"/>
+              </w:rPr>
+              <w:t>Make a release distribution</w:t>
+            </w:r>
+          </w:p>
+        </w:tc>
+        <w:tc>
+          <w:tcPr>
+            <w:tcW w:w="1480" w:type="dxa"/>
+            <w:tcBorders>
+              <w:top w:val="nil"/>
+              <w:left w:val="nil"/>
+              <w:bottom w:val="single" w:sz="4" w:space="0" w:color="auto"/>
+              <w:right w:val="single" w:sz="4" w:space="0" w:color="auto"/>
+            </w:tcBorders>
+            <w:shd w:val="clear" w:color="auto" w:fill="auto"/>
+            <w:noWrap/>
+            <w:vAlign w:val="bottom"/>
+            <w:hideMark/>
+          </w:tcPr>
+          <w:p>
+            <w:pPr>
+              <w:spacing w:before="0" w:after="0"/>
+              <w:jc w:val="left"/>
+              <w:rPr>
+                <w:rFonts w:ascii="Calibri" w:eastAsia="Times New Roman" w:hAnsi="Calibri" w:cs="Times New Roman"/>
+                <w:color w:val="000000"/>
+                <w:sz w:val="22"/>
+                <w:lang w:eastAsia="zh-CN"/>
+              </w:rPr>
+            </w:pPr>
+            <w:r>
+              <w:rPr>
+                <w:rFonts w:ascii="Calibri" w:eastAsia="Times New Roman" w:hAnsi="Calibri" w:cs="Times New Roman"/>
+                <w:color w:val="000000"/>
+                <w:sz w:val="22"/>
+                <w:lang w:eastAsia="zh-CN"/>
+              </w:rPr>
+              <w:t>10</w:t>
+            </w:r>
+          </w:p>
+        </w:tc>
+        <w:tc>
+          <w:tcPr>
+            <w:tcW w:w="1460" w:type="dxa"/>
+            <w:tcBorders>
+              <w:top w:val="nil"/>
+              <w:left w:val="nil"/>
+              <w:bottom w:val="single" w:sz="4" w:space="0" w:color="auto"/>
+              <w:right w:val="single" w:sz="12" w:space="0" w:color="auto"/>
+            </w:tcBorders>
+            <w:shd w:val="clear" w:color="auto" w:fill="auto"/>
+            <w:noWrap/>
+            <w:vAlign w:val="bottom"/>
+            <w:hideMark/>
+          </w:tcPr>
+          <w:p>
+            <w:pPr>
+              <w:spacing w:before="0" w:after="0"/>
+              <w:jc w:val="left"/>
+              <w:rPr>
+                <w:rFonts w:ascii="Calibri" w:eastAsia="Times New Roman" w:hAnsi="Calibri" w:cs="Times New Roman"/>
+                <w:color w:val="000000"/>
+                <w:sz w:val="22"/>
+                <w:lang w:eastAsia="zh-CN"/>
+              </w:rPr>
+            </w:pPr>
+            <w:r>
+              <w:rPr>
+                <w:rFonts w:ascii="Calibri" w:eastAsia="Times New Roman" w:hAnsi="Calibri" w:cs="Times New Roman"/>
+                <w:color w:val="000000"/>
+                <w:sz w:val="22"/>
+                <w:lang w:eastAsia="zh-CN"/>
+              </w:rPr>
+              <w:t> </w:t>
+            </w:r>
+          </w:p>
+        </w:tc>
+      </w:tr>
+      <w:tr>
+        <w:trPr>
+          <w:trHeight w:val="300"/>
+        </w:trPr>
+        <w:tc>
+          <w:tcPr>
+            <w:tcW w:w="3760" w:type="dxa"/>
+            <w:vMerge w:val="restart"/>
+            <w:tcBorders>
+              <w:top w:val="nil"/>
+              <w:left w:val="single" w:sz="12" w:space="0" w:color="auto"/>
+              <w:bottom w:val="single" w:sz="4" w:space="0" w:color="auto"/>
+              <w:right w:val="single" w:sz="4" w:space="0" w:color="auto"/>
+            </w:tcBorders>
+            <w:shd w:val="clear" w:color="auto" w:fill="auto"/>
+            <w:vAlign w:val="center"/>
+            <w:hideMark/>
+          </w:tcPr>
+          <w:p>
+            <w:pPr>
+              <w:spacing w:before="0" w:after="0"/>
+              <w:jc w:val="left"/>
+              <w:rPr>
+                <w:rFonts w:ascii="Calibri" w:eastAsia="Times New Roman" w:hAnsi="Calibri" w:cs="Times New Roman"/>
+                <w:color w:val="000000"/>
+                <w:sz w:val="22"/>
+                <w:lang w:eastAsia="zh-CN"/>
+              </w:rPr>
+            </w:pPr>
+            <w:r>
+              <w:rPr>
+                <w:rFonts w:ascii="Calibri" w:eastAsia="Times New Roman" w:hAnsi="Calibri" w:cs="Times New Roman"/>
+                <w:b/>
+                <w:bCs/>
+                <w:color w:val="0070C0"/>
+                <w:sz w:val="22"/>
+                <w:lang w:eastAsia="zh-CN"/>
+              </w:rPr>
+              <w:lastRenderedPageBreak/>
+              <w:t>Option 2:</w:t>
+            </w:r>
+            <w:r>
+              <w:rPr>
+                <w:rFonts w:ascii="Calibri" w:eastAsia="Times New Roman" w:hAnsi="Calibri" w:cs="Times New Roman"/>
+                <w:color w:val="000000"/>
+                <w:sz w:val="22"/>
+                <w:lang w:eastAsia="zh-CN"/>
+              </w:rPr>
+              <w:t xml:space="preserve"> Distribute a separate HDFView installer by the HDF-Java team</w:t>
+            </w:r>
+          </w:p>
+        </w:tc>
+        <w:tc>
+          <w:tcPr>
+            <w:tcW w:w="3760" w:type="dxa"/>
+            <w:tcBorders>
+              <w:top w:val="nil"/>
+              <w:left w:val="nil"/>
+              <w:bottom w:val="single" w:sz="4" w:space="0" w:color="auto"/>
+              <w:right w:val="single" w:sz="4" w:space="0" w:color="auto"/>
+            </w:tcBorders>
+            <w:shd w:val="clear" w:color="auto" w:fill="auto"/>
+            <w:noWrap/>
+            <w:vAlign w:val="bottom"/>
+            <w:hideMark/>
+          </w:tcPr>
+          <w:p>
+            <w:pPr>
+              <w:spacing w:before="0" w:after="0"/>
+              <w:jc w:val="left"/>
+              <w:rPr>
+                <w:rFonts w:ascii="Calibri" w:eastAsia="Times New Roman" w:hAnsi="Calibri" w:cs="Times New Roman"/>
+                <w:color w:val="000000"/>
+                <w:sz w:val="22"/>
+                <w:lang w:eastAsia="zh-CN"/>
+              </w:rPr>
+            </w:pPr>
+            <w:r>
+              <w:rPr>
+                <w:rFonts w:ascii="Calibri" w:eastAsia="Times New Roman" w:hAnsi="Calibri" w:cs="Times New Roman"/>
+                <w:color w:val="000000"/>
+                <w:sz w:val="22"/>
+                <w:lang w:eastAsia="zh-CN"/>
+              </w:rPr>
+              <w:t>Integrate the plugin package</w:t>
+            </w:r>
+          </w:p>
+        </w:tc>
+        <w:tc>
+          <w:tcPr>
+            <w:tcW w:w="1480" w:type="dxa"/>
+            <w:tcBorders>
+              <w:top w:val="nil"/>
+              <w:left w:val="nil"/>
+              <w:bottom w:val="single" w:sz="4" w:space="0" w:color="auto"/>
+              <w:right w:val="single" w:sz="4" w:space="0" w:color="auto"/>
+            </w:tcBorders>
+            <w:shd w:val="clear" w:color="auto" w:fill="auto"/>
+            <w:noWrap/>
+            <w:vAlign w:val="bottom"/>
+            <w:hideMark/>
+          </w:tcPr>
+          <w:p>
+            <w:pPr>
+              <w:spacing w:before="0" w:after="0"/>
+              <w:jc w:val="left"/>
+              <w:rPr>
+                <w:rFonts w:ascii="Calibri" w:eastAsia="Times New Roman" w:hAnsi="Calibri" w:cs="Times New Roman"/>
+                <w:color w:val="000000"/>
+                <w:sz w:val="22"/>
+                <w:lang w:eastAsia="zh-CN"/>
+              </w:rPr>
+            </w:pPr>
+            <w:r>
+              <w:rPr>
+                <w:rFonts w:ascii="Calibri" w:eastAsia="Times New Roman" w:hAnsi="Calibri" w:cs="Times New Roman"/>
+                <w:color w:val="000000"/>
+                <w:sz w:val="22"/>
+                <w:lang w:eastAsia="zh-CN"/>
+              </w:rPr>
+              <w:t>2</w:t>
+            </w:r>
+            <w:r>
+              <w:rPr>
+                <w:rFonts w:ascii="Calibri" w:eastAsia="Times New Roman" w:hAnsi="Calibri" w:cs="Times New Roman"/>
+                <w:color w:val="000000"/>
+                <w:sz w:val="22"/>
+                <w:lang w:eastAsia="zh-CN"/>
+              </w:rPr>
+              <w:t>0</w:t>
+            </w:r>
+          </w:p>
+        </w:tc>
+        <w:tc>
+          <w:tcPr>
+            <w:tcW w:w="1460" w:type="dxa"/>
+            <w:tcBorders>
+              <w:top w:val="nil"/>
+              <w:left w:val="nil"/>
+              <w:bottom w:val="single" w:sz="4" w:space="0" w:color="auto"/>
+              <w:right w:val="single" w:sz="12" w:space="0" w:color="auto"/>
+            </w:tcBorders>
+            <w:shd w:val="clear" w:color="auto" w:fill="auto"/>
+            <w:noWrap/>
+            <w:vAlign w:val="bottom"/>
+            <w:hideMark/>
+          </w:tcPr>
+          <w:p>
+            <w:pPr>
+              <w:spacing w:before="0" w:after="0"/>
+              <w:jc w:val="left"/>
+              <w:rPr>
+                <w:rFonts w:ascii="Calibri" w:eastAsia="Times New Roman" w:hAnsi="Calibri" w:cs="Times New Roman"/>
+                <w:color w:val="000000"/>
+                <w:sz w:val="22"/>
+                <w:lang w:eastAsia="zh-CN"/>
+              </w:rPr>
+            </w:pPr>
+            <w:r>
+              <w:rPr>
+                <w:rFonts w:ascii="Calibri" w:eastAsia="Times New Roman" w:hAnsi="Calibri" w:cs="Times New Roman"/>
+                <w:color w:val="000000"/>
+                <w:sz w:val="22"/>
+                <w:lang w:eastAsia="zh-CN"/>
+              </w:rPr>
+              <w:t> </w:t>
+            </w:r>
+          </w:p>
+        </w:tc>
+      </w:tr>
+      <w:tr>
+        <w:trPr>
+          <w:trHeight w:val="300"/>
+        </w:trPr>
+        <w:tc>
+          <w:tcPr>
+            <w:tcW w:w="3760" w:type="dxa"/>
+            <w:vMerge/>
+            <w:tcBorders>
+              <w:top w:val="nil"/>
+              <w:left w:val="single" w:sz="12" w:space="0" w:color="auto"/>
+              <w:bottom w:val="single" w:sz="4" w:space="0" w:color="auto"/>
+              <w:right w:val="single" w:sz="4" w:space="0" w:color="auto"/>
+            </w:tcBorders>
+            <w:vAlign w:val="center"/>
+            <w:hideMark/>
+          </w:tcPr>
+          <w:p>
+            <w:pPr>
+              <w:spacing w:before="0" w:after="0"/>
+              <w:jc w:val="left"/>
+              <w:rPr>
+                <w:rFonts w:ascii="Calibri" w:eastAsia="Times New Roman" w:hAnsi="Calibri" w:cs="Times New Roman"/>
+                <w:color w:val="000000"/>
+                <w:sz w:val="22"/>
+                <w:lang w:eastAsia="zh-CN"/>
+              </w:rPr>
+            </w:pPr>
+          </w:p>
+        </w:tc>
+        <w:tc>
+          <w:tcPr>
+            <w:tcW w:w="3760" w:type="dxa"/>
+            <w:tcBorders>
+              <w:top w:val="nil"/>
+              <w:left w:val="nil"/>
+              <w:bottom w:val="single" w:sz="4" w:space="0" w:color="auto"/>
+              <w:right w:val="single" w:sz="4" w:space="0" w:color="auto"/>
+            </w:tcBorders>
+            <w:shd w:val="clear" w:color="auto" w:fill="auto"/>
+            <w:noWrap/>
+            <w:vAlign w:val="bottom"/>
+            <w:hideMark/>
+          </w:tcPr>
+          <w:p>
+            <w:pPr>
+              <w:spacing w:before="0" w:after="0"/>
+              <w:jc w:val="left"/>
+              <w:rPr>
+                <w:rFonts w:ascii="Calibri" w:eastAsia="Times New Roman" w:hAnsi="Calibri" w:cs="Times New Roman"/>
+                <w:color w:val="000000"/>
+                <w:sz w:val="22"/>
+                <w:lang w:eastAsia="zh-CN"/>
+              </w:rPr>
+            </w:pPr>
+            <w:r>
+              <w:rPr>
+                <w:rFonts w:ascii="Calibri" w:eastAsia="Times New Roman" w:hAnsi="Calibri" w:cs="Times New Roman"/>
+                <w:color w:val="000000"/>
+                <w:sz w:val="22"/>
+                <w:lang w:eastAsia="zh-CN"/>
+              </w:rPr>
+              <w:t>Make a release distribution</w:t>
+            </w:r>
+          </w:p>
+        </w:tc>
+        <w:tc>
+          <w:tcPr>
+            <w:tcW w:w="1480" w:type="dxa"/>
+            <w:tcBorders>
+              <w:top w:val="nil"/>
+              <w:left w:val="nil"/>
+              <w:bottom w:val="single" w:sz="4" w:space="0" w:color="auto"/>
+              <w:right w:val="single" w:sz="4" w:space="0" w:color="auto"/>
+            </w:tcBorders>
+            <w:shd w:val="clear" w:color="auto" w:fill="auto"/>
+            <w:noWrap/>
+            <w:vAlign w:val="bottom"/>
+            <w:hideMark/>
+          </w:tcPr>
+          <w:p>
+            <w:pPr>
+              <w:spacing w:before="0" w:after="0"/>
+              <w:jc w:val="left"/>
+              <w:rPr>
+                <w:rFonts w:ascii="Calibri" w:eastAsia="Times New Roman" w:hAnsi="Calibri" w:cs="Times New Roman"/>
+                <w:color w:val="000000"/>
+                <w:sz w:val="22"/>
+                <w:lang w:eastAsia="zh-CN"/>
+              </w:rPr>
+            </w:pPr>
+            <w:r>
+              <w:rPr>
+                <w:rFonts w:ascii="Calibri" w:eastAsia="Times New Roman" w:hAnsi="Calibri" w:cs="Times New Roman"/>
+                <w:color w:val="000000"/>
+                <w:sz w:val="22"/>
+                <w:lang w:eastAsia="zh-CN"/>
+              </w:rPr>
+              <w:t>10</w:t>
+            </w:r>
+          </w:p>
+        </w:tc>
+        <w:tc>
+          <w:tcPr>
+            <w:tcW w:w="1460" w:type="dxa"/>
+            <w:tcBorders>
+              <w:top w:val="nil"/>
+              <w:left w:val="nil"/>
+              <w:bottom w:val="single" w:sz="4" w:space="0" w:color="auto"/>
+              <w:right w:val="single" w:sz="12" w:space="0" w:color="auto"/>
+            </w:tcBorders>
+            <w:shd w:val="clear" w:color="auto" w:fill="auto"/>
+            <w:noWrap/>
+            <w:vAlign w:val="bottom"/>
+            <w:hideMark/>
+          </w:tcPr>
+          <w:p>
+            <w:pPr>
+              <w:spacing w:before="0" w:after="0"/>
+              <w:jc w:val="left"/>
+              <w:rPr>
+                <w:rFonts w:ascii="Calibri" w:eastAsia="Times New Roman" w:hAnsi="Calibri" w:cs="Times New Roman"/>
+                <w:color w:val="000000"/>
+                <w:sz w:val="22"/>
+                <w:lang w:eastAsia="zh-CN"/>
+              </w:rPr>
+            </w:pPr>
+            <w:r>
+              <w:rPr>
+                <w:rFonts w:ascii="Calibri" w:eastAsia="Times New Roman" w:hAnsi="Calibri" w:cs="Times New Roman"/>
+                <w:color w:val="000000"/>
+                <w:sz w:val="22"/>
+                <w:lang w:eastAsia="zh-CN"/>
+              </w:rPr>
+              <w:t> </w:t>
+            </w:r>
+          </w:p>
+        </w:tc>
+      </w:tr>
+      <w:tr>
+        <w:trPr>
+          <w:trHeight w:val="300"/>
+        </w:trPr>
+        <w:tc>
+          <w:tcPr>
+            <w:tcW w:w="3760" w:type="dxa"/>
+            <w:vMerge/>
+            <w:tcBorders>
+              <w:top w:val="nil"/>
+              <w:left w:val="single" w:sz="12" w:space="0" w:color="auto"/>
+              <w:bottom w:val="single" w:sz="4" w:space="0" w:color="auto"/>
+              <w:right w:val="single" w:sz="4" w:space="0" w:color="auto"/>
+            </w:tcBorders>
+            <w:vAlign w:val="center"/>
+            <w:hideMark/>
+          </w:tcPr>
+          <w:p>
+            <w:pPr>
+              <w:spacing w:before="0" w:after="0"/>
+              <w:jc w:val="left"/>
+              <w:rPr>
+                <w:rFonts w:ascii="Calibri" w:eastAsia="Times New Roman" w:hAnsi="Calibri" w:cs="Times New Roman"/>
+                <w:color w:val="000000"/>
+                <w:sz w:val="22"/>
+                <w:lang w:eastAsia="zh-CN"/>
+              </w:rPr>
+            </w:pPr>
+          </w:p>
+        </w:tc>
+        <w:tc>
+          <w:tcPr>
+            <w:tcW w:w="3760" w:type="dxa"/>
+            <w:tcBorders>
+              <w:top w:val="nil"/>
+              <w:left w:val="nil"/>
+              <w:bottom w:val="single" w:sz="4" w:space="0" w:color="auto"/>
+              <w:right w:val="single" w:sz="4" w:space="0" w:color="auto"/>
+            </w:tcBorders>
+            <w:shd w:val="clear" w:color="auto" w:fill="auto"/>
+            <w:noWrap/>
+            <w:vAlign w:val="bottom"/>
+            <w:hideMark/>
+          </w:tcPr>
+          <w:p>
+            <w:pPr>
+              <w:spacing w:before="0" w:after="0"/>
+              <w:jc w:val="left"/>
+              <w:rPr>
+                <w:rFonts w:ascii="Calibri" w:eastAsia="Times New Roman" w:hAnsi="Calibri" w:cs="Times New Roman"/>
+                <w:color w:val="000000"/>
+                <w:sz w:val="22"/>
+                <w:lang w:eastAsia="zh-CN"/>
+              </w:rPr>
+            </w:pPr>
+            <w:r>
+              <w:rPr>
+                <w:rFonts w:ascii="Calibri" w:eastAsia="Times New Roman" w:hAnsi="Calibri" w:cs="Times New Roman"/>
+                <w:color w:val="000000"/>
+                <w:sz w:val="22"/>
+                <w:lang w:eastAsia="zh-CN"/>
+              </w:rPr>
+              <w:t>Setup download site</w:t>
+            </w:r>
+          </w:p>
+        </w:tc>
+        <w:tc>
+          <w:tcPr>
+            <w:tcW w:w="1480" w:type="dxa"/>
+            <w:tcBorders>
+              <w:top w:val="nil"/>
+              <w:left w:val="nil"/>
+              <w:bottom w:val="single" w:sz="4" w:space="0" w:color="auto"/>
+              <w:right w:val="single" w:sz="4" w:space="0" w:color="auto"/>
+            </w:tcBorders>
+            <w:shd w:val="clear" w:color="auto" w:fill="auto"/>
+            <w:noWrap/>
+            <w:vAlign w:val="bottom"/>
+            <w:hideMark/>
+          </w:tcPr>
+          <w:p>
+            <w:pPr>
+              <w:spacing w:before="0" w:after="0"/>
+              <w:jc w:val="left"/>
+              <w:rPr>
+                <w:rFonts w:ascii="Calibri" w:eastAsia="Times New Roman" w:hAnsi="Calibri" w:cs="Times New Roman"/>
+                <w:color w:val="000000"/>
+                <w:sz w:val="22"/>
+                <w:lang w:eastAsia="zh-CN"/>
+              </w:rPr>
+            </w:pPr>
+            <w:r>
+              <w:rPr>
+                <w:rFonts w:ascii="Calibri" w:eastAsia="Times New Roman" w:hAnsi="Calibri" w:cs="Times New Roman"/>
+                <w:color w:val="000000"/>
+                <w:sz w:val="22"/>
+                <w:lang w:eastAsia="zh-CN"/>
+              </w:rPr>
+              <w:t>10</w:t>
+            </w:r>
+          </w:p>
+        </w:tc>
+        <w:tc>
+          <w:tcPr>
+            <w:tcW w:w="1460" w:type="dxa"/>
+            <w:tcBorders>
+              <w:top w:val="nil"/>
+              <w:left w:val="nil"/>
+              <w:bottom w:val="single" w:sz="4" w:space="0" w:color="auto"/>
+              <w:right w:val="single" w:sz="12" w:space="0" w:color="auto"/>
+            </w:tcBorders>
+            <w:shd w:val="clear" w:color="auto" w:fill="auto"/>
+            <w:noWrap/>
+            <w:vAlign w:val="bottom"/>
+            <w:hideMark/>
+          </w:tcPr>
+          <w:p>
+            <w:pPr>
+              <w:spacing w:before="0" w:after="0"/>
+              <w:jc w:val="left"/>
+              <w:rPr>
+                <w:rFonts w:ascii="Calibri" w:eastAsia="Times New Roman" w:hAnsi="Calibri" w:cs="Times New Roman"/>
+                <w:color w:val="000000"/>
+                <w:sz w:val="22"/>
+                <w:lang w:eastAsia="zh-CN"/>
+              </w:rPr>
+            </w:pPr>
+            <w:r>
+              <w:rPr>
+                <w:rFonts w:ascii="Calibri" w:eastAsia="Times New Roman" w:hAnsi="Calibri" w:cs="Times New Roman"/>
+                <w:color w:val="000000"/>
+                <w:sz w:val="22"/>
+                <w:lang w:eastAsia="zh-CN"/>
+              </w:rPr>
+              <w:t> </w:t>
+            </w:r>
+          </w:p>
+        </w:tc>
+      </w:tr>
+      <w:tr>
+        <w:trPr>
+          <w:trHeight w:val="300"/>
+        </w:trPr>
+        <w:tc>
+          <w:tcPr>
+            <w:tcW w:w="3760" w:type="dxa"/>
+            <w:vMerge w:val="restart"/>
+            <w:tcBorders>
+              <w:top w:val="nil"/>
+              <w:left w:val="single" w:sz="12" w:space="0" w:color="auto"/>
+              <w:bottom w:val="single" w:sz="4" w:space="0" w:color="auto"/>
+              <w:right w:val="single" w:sz="4" w:space="0" w:color="auto"/>
+            </w:tcBorders>
+            <w:shd w:val="clear" w:color="auto" w:fill="auto"/>
+            <w:vAlign w:val="center"/>
+            <w:hideMark/>
+          </w:tcPr>
+          <w:p>
+            <w:pPr>
+              <w:spacing w:before="0" w:after="0"/>
+              <w:jc w:val="left"/>
+              <w:rPr>
+                <w:rFonts w:ascii="Calibri" w:eastAsia="Times New Roman" w:hAnsi="Calibri" w:cs="Times New Roman"/>
+                <w:color w:val="000000"/>
+                <w:sz w:val="22"/>
+                <w:lang w:eastAsia="zh-CN"/>
+              </w:rPr>
+            </w:pPr>
+            <w:r>
+              <w:rPr>
+                <w:rFonts w:ascii="Calibri" w:eastAsia="Times New Roman" w:hAnsi="Calibri" w:cs="Times New Roman"/>
+                <w:b/>
+                <w:bCs/>
+                <w:color w:val="0070C0"/>
+                <w:sz w:val="22"/>
+                <w:lang w:eastAsia="zh-CN"/>
+              </w:rPr>
+              <w:t>Option 3:</w:t>
+            </w:r>
+            <w:r>
+              <w:rPr>
+                <w:rFonts w:ascii="Calibri" w:eastAsia="Times New Roman" w:hAnsi="Calibri" w:cs="Times New Roman"/>
+                <w:color w:val="000000"/>
+                <w:sz w:val="22"/>
+                <w:lang w:eastAsia="zh-CN"/>
+              </w:rPr>
+              <w:t xml:space="preserve"> Use a "Add plugin" button in HDFView  </w:t>
+            </w:r>
+          </w:p>
+        </w:tc>
+        <w:tc>
+          <w:tcPr>
+            <w:tcW w:w="3760" w:type="dxa"/>
+            <w:tcBorders>
+              <w:top w:val="nil"/>
+              <w:left w:val="nil"/>
+              <w:bottom w:val="single" w:sz="4" w:space="0" w:color="auto"/>
+              <w:right w:val="single" w:sz="4" w:space="0" w:color="auto"/>
+            </w:tcBorders>
+            <w:shd w:val="clear" w:color="auto" w:fill="auto"/>
+            <w:noWrap/>
+            <w:vAlign w:val="bottom"/>
+            <w:hideMark/>
+          </w:tcPr>
+          <w:p>
+            <w:pPr>
+              <w:spacing w:before="0" w:after="0"/>
+              <w:jc w:val="left"/>
+              <w:rPr>
+                <w:rFonts w:ascii="Calibri" w:eastAsia="Times New Roman" w:hAnsi="Calibri" w:cs="Times New Roman"/>
+                <w:color w:val="000000"/>
+                <w:sz w:val="22"/>
+                <w:lang w:eastAsia="zh-CN"/>
+              </w:rPr>
+            </w:pPr>
+            <w:r>
+              <w:rPr>
+                <w:rFonts w:ascii="Calibri" w:eastAsia="Times New Roman" w:hAnsi="Calibri" w:cs="Times New Roman"/>
+                <w:color w:val="000000"/>
+                <w:sz w:val="22"/>
+                <w:lang w:eastAsia="zh-CN"/>
+              </w:rPr>
+              <w:t>Implement "Add plugin" button</w:t>
+            </w:r>
+          </w:p>
+        </w:tc>
+        <w:tc>
+          <w:tcPr>
+            <w:tcW w:w="1480" w:type="dxa"/>
+            <w:tcBorders>
+              <w:top w:val="nil"/>
+              <w:left w:val="nil"/>
+              <w:bottom w:val="single" w:sz="4" w:space="0" w:color="auto"/>
+              <w:right w:val="single" w:sz="4" w:space="0" w:color="auto"/>
+            </w:tcBorders>
+            <w:shd w:val="clear" w:color="auto" w:fill="auto"/>
+            <w:noWrap/>
+            <w:vAlign w:val="bottom"/>
+            <w:hideMark/>
+          </w:tcPr>
+          <w:p>
+            <w:pPr>
+              <w:spacing w:before="0" w:after="0"/>
+              <w:jc w:val="left"/>
+              <w:rPr>
+                <w:rFonts w:ascii="Calibri" w:eastAsia="Times New Roman" w:hAnsi="Calibri" w:cs="Times New Roman"/>
+                <w:color w:val="000000"/>
+                <w:sz w:val="22"/>
+                <w:lang w:eastAsia="zh-CN"/>
+              </w:rPr>
+            </w:pPr>
+            <w:r>
+              <w:rPr>
+                <w:rFonts w:ascii="Calibri" w:eastAsia="Times New Roman" w:hAnsi="Calibri" w:cs="Times New Roman"/>
+                <w:color w:val="000000"/>
+                <w:sz w:val="22"/>
+                <w:lang w:eastAsia="zh-CN"/>
+              </w:rPr>
+              <w:t>20</w:t>
+            </w:r>
+          </w:p>
+        </w:tc>
+        <w:tc>
+          <w:tcPr>
+            <w:tcW w:w="1460" w:type="dxa"/>
+            <w:tcBorders>
+              <w:top w:val="nil"/>
+              <w:left w:val="nil"/>
+              <w:bottom w:val="single" w:sz="4" w:space="0" w:color="auto"/>
+              <w:right w:val="single" w:sz="12" w:space="0" w:color="auto"/>
+            </w:tcBorders>
+            <w:shd w:val="clear" w:color="auto" w:fill="auto"/>
+            <w:noWrap/>
+            <w:vAlign w:val="bottom"/>
+            <w:hideMark/>
+          </w:tcPr>
+          <w:p>
+            <w:pPr>
+              <w:spacing w:before="0" w:after="0"/>
+              <w:jc w:val="left"/>
+              <w:rPr>
+                <w:rFonts w:ascii="Calibri" w:eastAsia="Times New Roman" w:hAnsi="Calibri" w:cs="Times New Roman"/>
+                <w:color w:val="000000"/>
+                <w:sz w:val="22"/>
+                <w:lang w:eastAsia="zh-CN"/>
+              </w:rPr>
+            </w:pPr>
+            <w:r>
+              <w:rPr>
+                <w:rFonts w:ascii="Calibri" w:eastAsia="Times New Roman" w:hAnsi="Calibri" w:cs="Times New Roman"/>
+                <w:color w:val="000000"/>
+                <w:sz w:val="22"/>
+                <w:lang w:eastAsia="zh-CN"/>
+              </w:rPr>
+              <w:t> </w:t>
+            </w:r>
+          </w:p>
+        </w:tc>
+      </w:tr>
+      <w:tr>
+        <w:trPr>
+          <w:trHeight w:val="300"/>
+        </w:trPr>
+        <w:tc>
+          <w:tcPr>
+            <w:tcW w:w="3760" w:type="dxa"/>
+            <w:vMerge/>
+            <w:tcBorders>
+              <w:top w:val="nil"/>
+              <w:left w:val="single" w:sz="12" w:space="0" w:color="auto"/>
+              <w:bottom w:val="single" w:sz="4" w:space="0" w:color="auto"/>
+              <w:right w:val="single" w:sz="4" w:space="0" w:color="auto"/>
+            </w:tcBorders>
+            <w:vAlign w:val="center"/>
+            <w:hideMark/>
+          </w:tcPr>
+          <w:p>
+            <w:pPr>
+              <w:spacing w:before="0" w:after="0"/>
+              <w:jc w:val="left"/>
+              <w:rPr>
+                <w:rFonts w:ascii="Calibri" w:eastAsia="Times New Roman" w:hAnsi="Calibri" w:cs="Times New Roman"/>
+                <w:color w:val="000000"/>
+                <w:sz w:val="22"/>
+                <w:lang w:eastAsia="zh-CN"/>
+              </w:rPr>
+            </w:pPr>
+          </w:p>
+        </w:tc>
+        <w:tc>
+          <w:tcPr>
+            <w:tcW w:w="3760" w:type="dxa"/>
+            <w:tcBorders>
+              <w:top w:val="nil"/>
+              <w:left w:val="nil"/>
+              <w:bottom w:val="single" w:sz="4" w:space="0" w:color="auto"/>
+              <w:right w:val="single" w:sz="4" w:space="0" w:color="auto"/>
+            </w:tcBorders>
+            <w:shd w:val="clear" w:color="auto" w:fill="auto"/>
+            <w:noWrap/>
+            <w:vAlign w:val="bottom"/>
+            <w:hideMark/>
+          </w:tcPr>
+          <w:p>
+            <w:pPr>
+              <w:spacing w:before="0" w:after="0"/>
+              <w:jc w:val="left"/>
+              <w:rPr>
+                <w:rFonts w:ascii="Calibri" w:eastAsia="Times New Roman" w:hAnsi="Calibri" w:cs="Times New Roman"/>
+                <w:color w:val="000000"/>
+                <w:sz w:val="22"/>
+                <w:lang w:eastAsia="zh-CN"/>
+              </w:rPr>
+            </w:pPr>
+            <w:r>
+              <w:rPr>
+                <w:rFonts w:ascii="Calibri" w:eastAsia="Times New Roman" w:hAnsi="Calibri" w:cs="Times New Roman"/>
+                <w:color w:val="000000"/>
+                <w:sz w:val="22"/>
+                <w:lang w:eastAsia="zh-CN"/>
+              </w:rPr>
+              <w:t>Integrate the plugin package</w:t>
+            </w:r>
+          </w:p>
+        </w:tc>
+        <w:tc>
+          <w:tcPr>
+            <w:tcW w:w="1480" w:type="dxa"/>
+            <w:tcBorders>
+              <w:top w:val="nil"/>
+              <w:left w:val="nil"/>
+              <w:bottom w:val="single" w:sz="4" w:space="0" w:color="auto"/>
+              <w:right w:val="single" w:sz="4" w:space="0" w:color="auto"/>
+            </w:tcBorders>
+            <w:shd w:val="clear" w:color="auto" w:fill="auto"/>
+            <w:noWrap/>
+            <w:vAlign w:val="bottom"/>
+            <w:hideMark/>
+          </w:tcPr>
+          <w:p>
+            <w:pPr>
+              <w:spacing w:before="0" w:after="0"/>
+              <w:jc w:val="left"/>
+              <w:rPr>
+                <w:rFonts w:ascii="Calibri" w:eastAsia="Times New Roman" w:hAnsi="Calibri" w:cs="Times New Roman"/>
+                <w:color w:val="000000"/>
+                <w:sz w:val="22"/>
+                <w:lang w:eastAsia="zh-CN"/>
+              </w:rPr>
+            </w:pPr>
+            <w:r>
+              <w:rPr>
+                <w:rFonts w:ascii="Calibri" w:eastAsia="Times New Roman" w:hAnsi="Calibri" w:cs="Times New Roman"/>
+                <w:color w:val="000000"/>
+                <w:sz w:val="22"/>
+                <w:lang w:eastAsia="zh-CN"/>
+              </w:rPr>
+              <w:t>2</w:t>
+            </w:r>
+            <w:r>
+              <w:rPr>
+                <w:rFonts w:ascii="Calibri" w:eastAsia="Times New Roman" w:hAnsi="Calibri" w:cs="Times New Roman"/>
+                <w:color w:val="000000"/>
+                <w:sz w:val="22"/>
+                <w:lang w:eastAsia="zh-CN"/>
+              </w:rPr>
+              <w:t>0</w:t>
+            </w:r>
+          </w:p>
+        </w:tc>
+        <w:tc>
+          <w:tcPr>
+            <w:tcW w:w="1460" w:type="dxa"/>
+            <w:tcBorders>
+              <w:top w:val="nil"/>
+              <w:left w:val="nil"/>
+              <w:bottom w:val="single" w:sz="4" w:space="0" w:color="auto"/>
+              <w:right w:val="single" w:sz="12" w:space="0" w:color="auto"/>
+            </w:tcBorders>
+            <w:shd w:val="clear" w:color="auto" w:fill="auto"/>
+            <w:noWrap/>
+            <w:vAlign w:val="bottom"/>
+            <w:hideMark/>
+          </w:tcPr>
+          <w:p>
+            <w:pPr>
+              <w:spacing w:before="0" w:after="0"/>
+              <w:jc w:val="left"/>
+              <w:rPr>
+                <w:rFonts w:ascii="Calibri" w:eastAsia="Times New Roman" w:hAnsi="Calibri" w:cs="Times New Roman"/>
+                <w:color w:val="000000"/>
+                <w:sz w:val="22"/>
+                <w:lang w:eastAsia="zh-CN"/>
+              </w:rPr>
+            </w:pPr>
+            <w:r>
+              <w:rPr>
+                <w:rFonts w:ascii="Calibri" w:eastAsia="Times New Roman" w:hAnsi="Calibri" w:cs="Times New Roman"/>
+                <w:color w:val="000000"/>
+                <w:sz w:val="22"/>
+                <w:lang w:eastAsia="zh-CN"/>
+              </w:rPr>
+              <w:t> </w:t>
+            </w:r>
+          </w:p>
+        </w:tc>
+      </w:tr>
+      <w:tr>
+        <w:trPr>
+          <w:trHeight w:val="300"/>
+        </w:trPr>
+        <w:tc>
+          <w:tcPr>
+            <w:tcW w:w="3760" w:type="dxa"/>
+            <w:vMerge/>
+            <w:tcBorders>
+              <w:top w:val="nil"/>
+              <w:left w:val="single" w:sz="12" w:space="0" w:color="auto"/>
+              <w:bottom w:val="single" w:sz="4" w:space="0" w:color="auto"/>
+              <w:right w:val="single" w:sz="4" w:space="0" w:color="auto"/>
+            </w:tcBorders>
+            <w:vAlign w:val="center"/>
+            <w:hideMark/>
+          </w:tcPr>
+          <w:p>
+            <w:pPr>
+              <w:spacing w:before="0" w:after="0"/>
+              <w:jc w:val="left"/>
+              <w:rPr>
+                <w:rFonts w:ascii="Calibri" w:eastAsia="Times New Roman" w:hAnsi="Calibri" w:cs="Times New Roman"/>
+                <w:color w:val="000000"/>
+                <w:sz w:val="22"/>
+                <w:lang w:eastAsia="zh-CN"/>
+              </w:rPr>
+            </w:pPr>
+          </w:p>
+        </w:tc>
+        <w:tc>
+          <w:tcPr>
+            <w:tcW w:w="3760" w:type="dxa"/>
+            <w:tcBorders>
+              <w:top w:val="nil"/>
+              <w:left w:val="nil"/>
+              <w:bottom w:val="single" w:sz="4" w:space="0" w:color="auto"/>
+              <w:right w:val="single" w:sz="4" w:space="0" w:color="auto"/>
+            </w:tcBorders>
+            <w:shd w:val="clear" w:color="auto" w:fill="auto"/>
+            <w:noWrap/>
+            <w:vAlign w:val="bottom"/>
+            <w:hideMark/>
+          </w:tcPr>
+          <w:p>
+            <w:pPr>
+              <w:spacing w:before="0" w:after="0"/>
+              <w:jc w:val="left"/>
+              <w:rPr>
+                <w:rFonts w:ascii="Calibri" w:eastAsia="Times New Roman" w:hAnsi="Calibri" w:cs="Times New Roman"/>
+                <w:color w:val="000000"/>
+                <w:sz w:val="22"/>
+                <w:lang w:eastAsia="zh-CN"/>
+              </w:rPr>
+            </w:pPr>
+            <w:r>
+              <w:rPr>
+                <w:rFonts w:ascii="Calibri" w:eastAsia="Times New Roman" w:hAnsi="Calibri" w:cs="Times New Roman"/>
+                <w:color w:val="000000"/>
+                <w:sz w:val="22"/>
+                <w:lang w:eastAsia="zh-CN"/>
+              </w:rPr>
+              <w:t>Make a release distribution</w:t>
+            </w:r>
+          </w:p>
+        </w:tc>
+        <w:tc>
+          <w:tcPr>
+            <w:tcW w:w="1480" w:type="dxa"/>
+            <w:tcBorders>
+              <w:top w:val="nil"/>
+              <w:left w:val="nil"/>
+              <w:bottom w:val="single" w:sz="4" w:space="0" w:color="auto"/>
+              <w:right w:val="single" w:sz="4" w:space="0" w:color="auto"/>
+            </w:tcBorders>
+            <w:shd w:val="clear" w:color="auto" w:fill="auto"/>
+            <w:noWrap/>
+            <w:vAlign w:val="bottom"/>
+            <w:hideMark/>
+          </w:tcPr>
+          <w:p>
+            <w:pPr>
+              <w:spacing w:before="0" w:after="0"/>
+              <w:jc w:val="left"/>
+              <w:rPr>
+                <w:rFonts w:ascii="Calibri" w:eastAsia="Times New Roman" w:hAnsi="Calibri" w:cs="Times New Roman"/>
+                <w:color w:val="000000"/>
+                <w:sz w:val="22"/>
+                <w:lang w:eastAsia="zh-CN"/>
+              </w:rPr>
+            </w:pPr>
+            <w:r>
+              <w:rPr>
+                <w:rFonts w:ascii="Calibri" w:eastAsia="Times New Roman" w:hAnsi="Calibri" w:cs="Times New Roman"/>
+                <w:color w:val="000000"/>
+                <w:sz w:val="22"/>
+                <w:lang w:eastAsia="zh-CN"/>
+              </w:rPr>
+              <w:t>10</w:t>
+            </w:r>
+          </w:p>
+        </w:tc>
+        <w:tc>
+          <w:tcPr>
+            <w:tcW w:w="1460" w:type="dxa"/>
+            <w:tcBorders>
+              <w:top w:val="nil"/>
+              <w:left w:val="nil"/>
+              <w:bottom w:val="single" w:sz="4" w:space="0" w:color="auto"/>
+              <w:right w:val="single" w:sz="12" w:space="0" w:color="auto"/>
+            </w:tcBorders>
+            <w:shd w:val="clear" w:color="auto" w:fill="auto"/>
+            <w:noWrap/>
+            <w:vAlign w:val="bottom"/>
+            <w:hideMark/>
+          </w:tcPr>
+          <w:p>
+            <w:pPr>
+              <w:spacing w:before="0" w:after="0"/>
+              <w:jc w:val="left"/>
+              <w:rPr>
+                <w:rFonts w:ascii="Calibri" w:eastAsia="Times New Roman" w:hAnsi="Calibri" w:cs="Times New Roman"/>
+                <w:color w:val="000000"/>
+                <w:sz w:val="22"/>
+                <w:lang w:eastAsia="zh-CN"/>
+              </w:rPr>
+            </w:pPr>
+            <w:r>
+              <w:rPr>
+                <w:rFonts w:ascii="Calibri" w:eastAsia="Times New Roman" w:hAnsi="Calibri" w:cs="Times New Roman"/>
+                <w:color w:val="000000"/>
+                <w:sz w:val="22"/>
+                <w:lang w:eastAsia="zh-CN"/>
+              </w:rPr>
+              <w:t> </w:t>
+            </w:r>
+          </w:p>
+        </w:tc>
+      </w:tr>
+      <w:tr>
+        <w:trPr>
+          <w:trHeight w:val="300"/>
+        </w:trPr>
+        <w:tc>
+          <w:tcPr>
+            <w:tcW w:w="3760" w:type="dxa"/>
+            <w:vMerge w:val="restart"/>
+            <w:tcBorders>
+              <w:top w:val="nil"/>
+              <w:left w:val="single" w:sz="12" w:space="0" w:color="auto"/>
+              <w:bottom w:val="single" w:sz="12" w:space="0" w:color="000000"/>
+              <w:right w:val="single" w:sz="4" w:space="0" w:color="auto"/>
+            </w:tcBorders>
+            <w:shd w:val="clear" w:color="auto" w:fill="auto"/>
+            <w:vAlign w:val="center"/>
+            <w:hideMark/>
+          </w:tcPr>
+          <w:p>
+            <w:pPr>
+              <w:spacing w:before="0" w:after="0"/>
+              <w:jc w:val="left"/>
+              <w:rPr>
+                <w:rFonts w:ascii="Calibri" w:eastAsia="Times New Roman" w:hAnsi="Calibri" w:cs="Times New Roman"/>
+                <w:color w:val="000000"/>
+                <w:sz w:val="22"/>
+                <w:lang w:eastAsia="zh-CN"/>
+              </w:rPr>
+            </w:pPr>
+            <w:r>
+              <w:rPr>
+                <w:rFonts w:ascii="Calibri" w:eastAsia="Times New Roman" w:hAnsi="Calibri" w:cs="Times New Roman"/>
+                <w:b/>
+                <w:bCs/>
+                <w:color w:val="0070C0"/>
+                <w:sz w:val="22"/>
+                <w:lang w:eastAsia="zh-CN"/>
+              </w:rPr>
+              <w:t>Option 4:</w:t>
+            </w:r>
+            <w:r>
+              <w:rPr>
+                <w:rFonts w:ascii="Calibri" w:eastAsia="Times New Roman" w:hAnsi="Calibri" w:cs="Times New Roman"/>
+                <w:color w:val="000000"/>
+                <w:sz w:val="22"/>
+                <w:lang w:eastAsia="zh-CN"/>
+              </w:rPr>
+              <w:t xml:space="preserve"> Distribute a separate HDFView installer by the HDF-EOS team</w:t>
+            </w:r>
+          </w:p>
+        </w:tc>
+        <w:tc>
+          <w:tcPr>
+            <w:tcW w:w="3760" w:type="dxa"/>
+            <w:tcBorders>
+              <w:top w:val="nil"/>
+              <w:left w:val="nil"/>
+              <w:bottom w:val="single" w:sz="4" w:space="0" w:color="auto"/>
+              <w:right w:val="single" w:sz="4" w:space="0" w:color="auto"/>
+            </w:tcBorders>
+            <w:shd w:val="clear" w:color="auto" w:fill="auto"/>
+            <w:noWrap/>
+            <w:vAlign w:val="bottom"/>
+            <w:hideMark/>
+          </w:tcPr>
+          <w:p>
+            <w:pPr>
+              <w:spacing w:before="0" w:after="0"/>
+              <w:jc w:val="left"/>
+              <w:rPr>
+                <w:rFonts w:ascii="Calibri" w:eastAsia="Times New Roman" w:hAnsi="Calibri" w:cs="Times New Roman"/>
+                <w:color w:val="000000"/>
+                <w:sz w:val="22"/>
+                <w:lang w:eastAsia="zh-CN"/>
+              </w:rPr>
+            </w:pPr>
+            <w:r>
+              <w:rPr>
+                <w:rFonts w:ascii="Calibri" w:eastAsia="Times New Roman" w:hAnsi="Calibri" w:cs="Times New Roman"/>
+                <w:color w:val="000000"/>
+                <w:sz w:val="22"/>
+                <w:lang w:eastAsia="zh-CN"/>
+              </w:rPr>
+              <w:t>Integrate the plugin package</w:t>
+            </w:r>
+          </w:p>
+        </w:tc>
+        <w:tc>
+          <w:tcPr>
+            <w:tcW w:w="1480" w:type="dxa"/>
+            <w:tcBorders>
+              <w:top w:val="nil"/>
+              <w:left w:val="nil"/>
+              <w:bottom w:val="single" w:sz="4" w:space="0" w:color="auto"/>
+              <w:right w:val="single" w:sz="4" w:space="0" w:color="auto"/>
+            </w:tcBorders>
+            <w:shd w:val="clear" w:color="auto" w:fill="auto"/>
+            <w:noWrap/>
+            <w:vAlign w:val="bottom"/>
+            <w:hideMark/>
+          </w:tcPr>
+          <w:p>
+            <w:pPr>
+              <w:spacing w:before="0" w:after="0"/>
+              <w:jc w:val="left"/>
+              <w:rPr>
+                <w:rFonts w:ascii="Calibri" w:eastAsia="Times New Roman" w:hAnsi="Calibri" w:cs="Times New Roman"/>
+                <w:color w:val="000000"/>
+                <w:sz w:val="22"/>
+                <w:lang w:eastAsia="zh-CN"/>
+              </w:rPr>
+            </w:pPr>
+            <w:r>
+              <w:rPr>
+                <w:rFonts w:ascii="Calibri" w:eastAsia="Times New Roman" w:hAnsi="Calibri" w:cs="Times New Roman"/>
+                <w:color w:val="000000"/>
+                <w:sz w:val="22"/>
+                <w:lang w:eastAsia="zh-CN"/>
+              </w:rPr>
+              <w:t> </w:t>
+            </w:r>
+          </w:p>
+        </w:tc>
+        <w:tc>
+          <w:tcPr>
+            <w:tcW w:w="1460" w:type="dxa"/>
+            <w:tcBorders>
+              <w:top w:val="nil"/>
+              <w:left w:val="nil"/>
+              <w:bottom w:val="single" w:sz="4" w:space="0" w:color="auto"/>
+              <w:right w:val="single" w:sz="12" w:space="0" w:color="auto"/>
+            </w:tcBorders>
+            <w:shd w:val="clear" w:color="auto" w:fill="auto"/>
+            <w:noWrap/>
+            <w:vAlign w:val="bottom"/>
+            <w:hideMark/>
+          </w:tcPr>
+          <w:p>
+            <w:pPr>
+              <w:spacing w:before="0" w:after="0"/>
+              <w:jc w:val="left"/>
+              <w:rPr>
+                <w:rFonts w:ascii="Calibri" w:eastAsia="Times New Roman" w:hAnsi="Calibri" w:cs="Times New Roman"/>
+                <w:color w:val="000000"/>
+                <w:sz w:val="22"/>
+                <w:lang w:eastAsia="zh-CN"/>
+              </w:rPr>
+            </w:pPr>
+            <w:r>
+              <w:rPr>
+                <w:rFonts w:ascii="Calibri" w:eastAsia="Times New Roman" w:hAnsi="Calibri" w:cs="Times New Roman"/>
+                <w:color w:val="000000"/>
+                <w:sz w:val="22"/>
+                <w:lang w:eastAsia="zh-CN"/>
+              </w:rPr>
+              <w:t>2</w:t>
+            </w:r>
+            <w:r>
+              <w:rPr>
+                <w:rFonts w:ascii="Calibri" w:eastAsia="Times New Roman" w:hAnsi="Calibri" w:cs="Times New Roman"/>
+                <w:color w:val="000000"/>
+                <w:sz w:val="22"/>
+                <w:lang w:eastAsia="zh-CN"/>
+              </w:rPr>
+              <w:t>0</w:t>
+            </w:r>
+          </w:p>
+        </w:tc>
+      </w:tr>
+      <w:tr>
+        <w:trPr>
+          <w:trHeight w:val="300"/>
+        </w:trPr>
+        <w:tc>
+          <w:tcPr>
+            <w:tcW w:w="3760" w:type="dxa"/>
+            <w:vMerge/>
+            <w:tcBorders>
+              <w:top w:val="nil"/>
+              <w:left w:val="single" w:sz="12" w:space="0" w:color="auto"/>
+              <w:bottom w:val="single" w:sz="12" w:space="0" w:color="000000"/>
+              <w:right w:val="single" w:sz="4" w:space="0" w:color="auto"/>
+            </w:tcBorders>
+            <w:vAlign w:val="center"/>
+            <w:hideMark/>
+          </w:tcPr>
+          <w:p>
+            <w:pPr>
+              <w:spacing w:before="0" w:after="0"/>
+              <w:jc w:val="left"/>
+              <w:rPr>
+                <w:rFonts w:ascii="Calibri" w:eastAsia="Times New Roman" w:hAnsi="Calibri" w:cs="Times New Roman"/>
+                <w:color w:val="000000"/>
+                <w:sz w:val="22"/>
+                <w:lang w:eastAsia="zh-CN"/>
+              </w:rPr>
+            </w:pPr>
+          </w:p>
+        </w:tc>
+        <w:tc>
+          <w:tcPr>
+            <w:tcW w:w="3760" w:type="dxa"/>
+            <w:tcBorders>
+              <w:top w:val="nil"/>
+              <w:left w:val="nil"/>
+              <w:bottom w:val="single" w:sz="4" w:space="0" w:color="auto"/>
+              <w:right w:val="single" w:sz="4" w:space="0" w:color="auto"/>
+            </w:tcBorders>
+            <w:shd w:val="clear" w:color="auto" w:fill="auto"/>
+            <w:noWrap/>
+            <w:vAlign w:val="bottom"/>
+            <w:hideMark/>
+          </w:tcPr>
+          <w:p>
+            <w:pPr>
+              <w:spacing w:before="0" w:after="0"/>
+              <w:jc w:val="left"/>
+              <w:rPr>
+                <w:rFonts w:ascii="Calibri" w:eastAsia="Times New Roman" w:hAnsi="Calibri" w:cs="Times New Roman"/>
+                <w:color w:val="000000"/>
+                <w:sz w:val="22"/>
+                <w:lang w:eastAsia="zh-CN"/>
+              </w:rPr>
+            </w:pPr>
+            <w:r>
+              <w:rPr>
+                <w:rFonts w:ascii="Calibri" w:eastAsia="Times New Roman" w:hAnsi="Calibri" w:cs="Times New Roman"/>
+                <w:color w:val="000000"/>
+                <w:sz w:val="22"/>
+                <w:lang w:eastAsia="zh-CN"/>
+              </w:rPr>
+              <w:t>Make a release distribution</w:t>
+            </w:r>
+          </w:p>
+        </w:tc>
+        <w:tc>
+          <w:tcPr>
+            <w:tcW w:w="1480" w:type="dxa"/>
+            <w:tcBorders>
+              <w:top w:val="nil"/>
+              <w:left w:val="nil"/>
+              <w:bottom w:val="single" w:sz="4" w:space="0" w:color="auto"/>
+              <w:right w:val="single" w:sz="4" w:space="0" w:color="auto"/>
+            </w:tcBorders>
+            <w:shd w:val="clear" w:color="auto" w:fill="auto"/>
+            <w:noWrap/>
+            <w:vAlign w:val="bottom"/>
+            <w:hideMark/>
+          </w:tcPr>
+          <w:p>
+            <w:pPr>
+              <w:spacing w:before="0" w:after="0"/>
+              <w:jc w:val="left"/>
+              <w:rPr>
+                <w:rFonts w:ascii="Calibri" w:eastAsia="Times New Roman" w:hAnsi="Calibri" w:cs="Times New Roman"/>
+                <w:color w:val="000000"/>
+                <w:sz w:val="22"/>
+                <w:lang w:eastAsia="zh-CN"/>
+              </w:rPr>
+            </w:pPr>
+            <w:r>
+              <w:rPr>
+                <w:rFonts w:ascii="Calibri" w:eastAsia="Times New Roman" w:hAnsi="Calibri" w:cs="Times New Roman"/>
+                <w:color w:val="000000"/>
+                <w:sz w:val="22"/>
+                <w:lang w:eastAsia="zh-CN"/>
+              </w:rPr>
+              <w:t> </w:t>
+            </w:r>
+          </w:p>
+        </w:tc>
+        <w:tc>
+          <w:tcPr>
+            <w:tcW w:w="1460" w:type="dxa"/>
+            <w:tcBorders>
+              <w:top w:val="nil"/>
+              <w:left w:val="nil"/>
+              <w:bottom w:val="single" w:sz="4" w:space="0" w:color="auto"/>
+              <w:right w:val="single" w:sz="12" w:space="0" w:color="auto"/>
+            </w:tcBorders>
+            <w:shd w:val="clear" w:color="auto" w:fill="auto"/>
+            <w:noWrap/>
+            <w:vAlign w:val="bottom"/>
+            <w:hideMark/>
+          </w:tcPr>
+          <w:p>
+            <w:pPr>
+              <w:spacing w:before="0" w:after="0"/>
+              <w:jc w:val="left"/>
+              <w:rPr>
+                <w:rFonts w:ascii="Calibri" w:eastAsia="Times New Roman" w:hAnsi="Calibri" w:cs="Times New Roman"/>
+                <w:color w:val="000000"/>
+                <w:sz w:val="22"/>
+                <w:lang w:eastAsia="zh-CN"/>
+              </w:rPr>
+            </w:pPr>
+            <w:r>
+              <w:rPr>
+                <w:rFonts w:ascii="Calibri" w:eastAsia="Times New Roman" w:hAnsi="Calibri" w:cs="Times New Roman"/>
+                <w:color w:val="000000"/>
+                <w:sz w:val="22"/>
+                <w:lang w:eastAsia="zh-CN"/>
+              </w:rPr>
+              <w:t>10</w:t>
+            </w:r>
+          </w:p>
+        </w:tc>
+      </w:tr>
+      <w:tr>
+        <w:trPr>
+          <w:trHeight w:val="315"/>
+        </w:trPr>
+        <w:tc>
+          <w:tcPr>
+            <w:tcW w:w="3760" w:type="dxa"/>
+            <w:vMerge/>
+            <w:tcBorders>
+              <w:top w:val="nil"/>
+              <w:left w:val="single" w:sz="12" w:space="0" w:color="auto"/>
+              <w:bottom w:val="single" w:sz="12" w:space="0" w:color="000000"/>
+              <w:right w:val="single" w:sz="4" w:space="0" w:color="auto"/>
+            </w:tcBorders>
+            <w:vAlign w:val="center"/>
+            <w:hideMark/>
+          </w:tcPr>
+          <w:p>
+            <w:pPr>
+              <w:spacing w:before="0" w:after="0"/>
+              <w:jc w:val="left"/>
+              <w:rPr>
+                <w:rFonts w:ascii="Calibri" w:eastAsia="Times New Roman" w:hAnsi="Calibri" w:cs="Times New Roman"/>
+                <w:color w:val="000000"/>
+                <w:sz w:val="22"/>
+                <w:lang w:eastAsia="zh-CN"/>
+              </w:rPr>
+            </w:pPr>
+          </w:p>
+        </w:tc>
+        <w:tc>
+          <w:tcPr>
+            <w:tcW w:w="3760" w:type="dxa"/>
+            <w:tcBorders>
+              <w:top w:val="nil"/>
+              <w:left w:val="nil"/>
+              <w:bottom w:val="single" w:sz="12" w:space="0" w:color="auto"/>
+              <w:right w:val="single" w:sz="4" w:space="0" w:color="auto"/>
+            </w:tcBorders>
+            <w:shd w:val="clear" w:color="auto" w:fill="auto"/>
+            <w:noWrap/>
+            <w:vAlign w:val="bottom"/>
+            <w:hideMark/>
+          </w:tcPr>
+          <w:p>
+            <w:pPr>
+              <w:spacing w:before="0" w:after="0"/>
+              <w:jc w:val="left"/>
+              <w:rPr>
+                <w:rFonts w:ascii="Calibri" w:eastAsia="Times New Roman" w:hAnsi="Calibri" w:cs="Times New Roman"/>
+                <w:color w:val="000000"/>
+                <w:sz w:val="22"/>
+                <w:lang w:eastAsia="zh-CN"/>
+              </w:rPr>
+            </w:pPr>
+            <w:r>
+              <w:rPr>
+                <w:rFonts w:ascii="Calibri" w:eastAsia="Times New Roman" w:hAnsi="Calibri" w:cs="Times New Roman"/>
+                <w:color w:val="000000"/>
+                <w:sz w:val="22"/>
+                <w:lang w:eastAsia="zh-CN"/>
+              </w:rPr>
+              <w:t>Setup download site</w:t>
+            </w:r>
+          </w:p>
+        </w:tc>
+        <w:tc>
+          <w:tcPr>
+            <w:tcW w:w="1480" w:type="dxa"/>
+            <w:tcBorders>
+              <w:top w:val="nil"/>
+              <w:left w:val="nil"/>
+              <w:bottom w:val="single" w:sz="4" w:space="0" w:color="auto"/>
+              <w:right w:val="single" w:sz="4" w:space="0" w:color="auto"/>
+            </w:tcBorders>
+            <w:shd w:val="clear" w:color="auto" w:fill="auto"/>
+            <w:noWrap/>
+            <w:vAlign w:val="bottom"/>
+            <w:hideMark/>
+          </w:tcPr>
+          <w:p>
+            <w:pPr>
+              <w:spacing w:before="0" w:after="0"/>
+              <w:jc w:val="left"/>
+              <w:rPr>
+                <w:rFonts w:ascii="Calibri" w:eastAsia="Times New Roman" w:hAnsi="Calibri" w:cs="Times New Roman"/>
+                <w:color w:val="000000"/>
+                <w:sz w:val="22"/>
+                <w:lang w:eastAsia="zh-CN"/>
+              </w:rPr>
+            </w:pPr>
+            <w:r>
+              <w:rPr>
+                <w:rFonts w:ascii="Calibri" w:eastAsia="Times New Roman" w:hAnsi="Calibri" w:cs="Times New Roman"/>
+                <w:color w:val="000000"/>
+                <w:sz w:val="22"/>
+                <w:lang w:eastAsia="zh-CN"/>
+              </w:rPr>
+              <w:t>5</w:t>
+            </w:r>
+          </w:p>
+        </w:tc>
+        <w:tc>
+          <w:tcPr>
+            <w:tcW w:w="1460" w:type="dxa"/>
+            <w:tcBorders>
+              <w:top w:val="nil"/>
+              <w:left w:val="nil"/>
+              <w:bottom w:val="single" w:sz="12" w:space="0" w:color="auto"/>
+              <w:right w:val="single" w:sz="12" w:space="0" w:color="auto"/>
+            </w:tcBorders>
+            <w:shd w:val="clear" w:color="auto" w:fill="auto"/>
+            <w:noWrap/>
+            <w:vAlign w:val="bottom"/>
+            <w:hideMark/>
+          </w:tcPr>
+          <w:p>
+            <w:pPr>
+              <w:spacing w:before="0" w:after="0"/>
+              <w:jc w:val="left"/>
+              <w:rPr>
+                <w:rFonts w:ascii="Calibri" w:eastAsia="Times New Roman" w:hAnsi="Calibri" w:cs="Times New Roman"/>
+                <w:color w:val="000000"/>
+                <w:sz w:val="22"/>
+                <w:lang w:eastAsia="zh-CN"/>
+              </w:rPr>
+            </w:pPr>
+            <w:r>
+              <w:rPr>
+                <w:rFonts w:ascii="Calibri" w:eastAsia="Times New Roman" w:hAnsi="Calibri" w:cs="Times New Roman"/>
+                <w:color w:val="000000"/>
+                <w:sz w:val="22"/>
+                <w:lang w:eastAsia="zh-CN"/>
+              </w:rPr>
+              <w:t>10</w:t>
+            </w:r>
+          </w:p>
+        </w:tc>
+      </w:tr>
+    </w:tbl>
+    <w:p>
+      <w:pPr>
+        <w:rPr>
+          <w:b/>
+        </w:rPr>
+      </w:pPr>
     </w:p>
     <w:p/>
     <w:p/>
     <w:p>
-      <w:pPr>
-        <w:pStyle w:val="Heading2"/>
-      </w:pPr>
-      <w:r>
-        <w:t>Use</w:t>
-      </w:r>
-      <w:r>
-        <w:t xml:space="preserve"> a "Add plugin" </w:t>
-      </w:r>
-      <w:r>
-        <w:t xml:space="preserve">button </w:t>
-      </w:r>
-      <w:r>
-        <w:t>in HDFView so that users can add the</w:t>
-      </w:r>
-      <w:r>
-        <w:t>ir will</w:t>
-      </w:r>
-    </w:p>
-    <w:p/>
-    <w:p/>
-    <w:p>
-      <w:pPr>
-        <w:pStyle w:val="Heading2"/>
-      </w:pPr>
-      <w:r>
-        <w:t>Distribute</w:t>
-      </w:r>
-      <w:r>
-        <w:t xml:space="preserve"> </w:t>
-      </w:r>
-      <w:r>
-        <w:t xml:space="preserve">a special version of </w:t>
-      </w:r>
-      <w:r>
-        <w:t xml:space="preserve">HDFView with the plugin </w:t>
-      </w:r>
-      <w:r>
-        <w:t>by Raytheon</w:t>
-      </w:r>
-    </w:p>
-    <w:p>
-      <w:r>
-        <w:t xml:space="preserve">The HDF Group </w:t>
-      </w:r>
-      <w:r>
-        <w:t>will provide a link to his release of HDFView.</w:t>
-      </w:r>
-    </w:p>
-    <w:p/>
-    <w:p/>
-    <w:p>
       <w:r>
         <w:br w:type="page"/>
       </w:r>
@@ -456,8 +3213,6 @@
         <w:spacing w:before="360"/>
         <w:outlineLvl w:val="0"/>
       </w:pPr>
-      <w:bookmarkStart w:id="2" w:name="_GoBack"/>
-      <w:bookmarkEnd w:id="2"/>
     </w:p>
     <w:sectPr>
       <w:headerReference w:type="default" r:id="rId9"/>
@@ -523,7 +3278,7 @@
                 <w:lang w:eastAsia="zh-CN"/>
               </w:rPr>
               <w:drawing>
-                <wp:anchor distT="0" distB="0" distL="0" distR="0" simplePos="0" relativeHeight="251658240" behindDoc="0" locked="0" layoutInCell="1" allowOverlap="1" wp14:anchorId="3ECE7326" wp14:editId="11245964">
+                <wp:anchor distT="0" distB="0" distL="0" distR="0" simplePos="0" relativeHeight="251658240" behindDoc="0" locked="0" layoutInCell="1" allowOverlap="1" wp14:anchorId="58435AF0" wp14:editId="2B04978F">
                   <wp:simplePos x="0" y="0"/>
                   <wp:positionH relativeFrom="leftMargin">
                     <wp:posOffset>822960</wp:posOffset>
@@ -582,7 +3337,7 @@
               <w:rPr>
                 <w:noProof/>
               </w:rPr>
-              <w:t>3</w:t>
+              <w:t>1</w:t>
             </w:r>
             <w:r>
               <w:rPr>
@@ -606,7 +3361,7 @@
               <w:rPr>
                 <w:noProof/>
               </w:rPr>
-              <w:t>3</w:t>
+              <w:t>5</w:t>
             </w:r>
             <w:r>
               <w:fldChar w:fldCharType="end"/>
@@ -651,7 +3406,7 @@
                 <w:lang w:eastAsia="zh-CN"/>
               </w:rPr>
               <w:drawing>
-                <wp:anchor distT="0" distB="0" distL="0" distR="0" simplePos="0" relativeHeight="251660288" behindDoc="0" locked="0" layoutInCell="1" allowOverlap="1" wp14:anchorId="43397B96" wp14:editId="0F46F313">
+                <wp:anchor distT="0" distB="0" distL="0" distR="0" simplePos="0" relativeHeight="251660288" behindDoc="0" locked="0" layoutInCell="1" allowOverlap="1" wp14:anchorId="6C922E3F" wp14:editId="3F052AE9">
                   <wp:simplePos x="0" y="0"/>
                   <wp:positionH relativeFrom="leftMargin">
                     <wp:posOffset>822960</wp:posOffset>
@@ -1708,6 +4463,119 @@
     </w:lvl>
   </w:abstractNum>
   <w:abstractNum w:abstractNumId="16">
+    <w:nsid w:val="271B7A4E"/>
+    <w:multiLevelType w:val="hybridMultilevel"/>
+    <w:tmpl w:val="CD50F7CA"/>
+    <w:lvl w:ilvl="0" w:tplc="04090001">
+      <w:start w:val="1"/>
+      <w:numFmt w:val="bullet"/>
+      <w:lvlText w:val=""/>
+      <w:lvlJc w:val="left"/>
+      <w:pPr>
+        <w:ind w:left="840" w:hanging="360"/>
+      </w:pPr>
+      <w:rPr>
+        <w:rFonts w:ascii="Symbol" w:hAnsi="Symbol" w:hint="default"/>
+      </w:rPr>
+    </w:lvl>
+    <w:lvl w:ilvl="1" w:tplc="04090003" w:tentative="1">
+      <w:start w:val="1"/>
+      <w:numFmt w:val="bullet"/>
+      <w:lvlText w:val="o"/>
+      <w:lvlJc w:val="left"/>
+      <w:pPr>
+        <w:ind w:left="1560" w:hanging="360"/>
+      </w:pPr>
+      <w:rPr>
+        <w:rFonts w:ascii="Courier New" w:hAnsi="Courier New" w:cs="Courier New" w:hint="default"/>
+      </w:rPr>
+    </w:lvl>
+    <w:lvl w:ilvl="2" w:tplc="04090005" w:tentative="1">
+      <w:start w:val="1"/>
+      <w:numFmt w:val="bullet"/>
+      <w:lvlText w:val=""/>
+      <w:lvlJc w:val="left"/>
+      <w:pPr>
+        <w:ind w:left="2280" w:hanging="360"/>
+      </w:pPr>
+      <w:rPr>
+        <w:rFonts w:ascii="Wingdings" w:hAnsi="Wingdings" w:hint="default"/>
+      </w:rPr>
+    </w:lvl>
+    <w:lvl w:ilvl="3" w:tplc="04090001" w:tentative="1">
+      <w:start w:val="1"/>
+      <w:numFmt w:val="bullet"/>
+      <w:lvlText w:val=""/>
+      <w:lvlJc w:val="left"/>
+      <w:pPr>
+        <w:ind w:left="3000" w:hanging="360"/>
+      </w:pPr>
+      <w:rPr>
+        <w:rFonts w:ascii="Symbol" w:hAnsi="Symbol" w:hint="default"/>
+      </w:rPr>
+    </w:lvl>
+    <w:lvl w:ilvl="4" w:tplc="04090003" w:tentative="1">
+      <w:start w:val="1"/>
+      <w:numFmt w:val="bullet"/>
+      <w:lvlText w:val="o"/>
+      <w:lvlJc w:val="left"/>
+      <w:pPr>
+        <w:ind w:left="3720" w:hanging="360"/>
+      </w:pPr>
+      <w:rPr>
+        <w:rFonts w:ascii="Courier New" w:hAnsi="Courier New" w:cs="Courier New" w:hint="default"/>
+      </w:rPr>
+    </w:lvl>
+    <w:lvl w:ilvl="5" w:tplc="04090005" w:tentative="1">
+      <w:start w:val="1"/>
+      <w:numFmt w:val="bullet"/>
+      <w:lvlText w:val=""/>
+      <w:lvlJc w:val="left"/>
+      <w:pPr>
+        <w:ind w:left="4440" w:hanging="360"/>
+      </w:pPr>
+      <w:rPr>
+        <w:rFonts w:ascii="Wingdings" w:hAnsi="Wingdings" w:hint="default"/>
+      </w:rPr>
+    </w:lvl>
+    <w:lvl w:ilvl="6" w:tplc="04090001" w:tentative="1">
+      <w:start w:val="1"/>
+      <w:numFmt w:val="bullet"/>
+      <w:lvlText w:val=""/>
+      <w:lvlJc w:val="left"/>
+      <w:pPr>
+        <w:ind w:left="5160" w:hanging="360"/>
+      </w:pPr>
+      <w:rPr>
+        <w:rFonts w:ascii="Symbol" w:hAnsi="Symbol" w:hint="default"/>
+      </w:rPr>
+    </w:lvl>
+    <w:lvl w:ilvl="7" w:tplc="04090003" w:tentative="1">
+      <w:start w:val="1"/>
+      <w:numFmt w:val="bullet"/>
+      <w:lvlText w:val="o"/>
+      <w:lvlJc w:val="left"/>
+      <w:pPr>
+        <w:ind w:left="5880" w:hanging="360"/>
+      </w:pPr>
+      <w:rPr>
+        <w:rFonts w:ascii="Courier New" w:hAnsi="Courier New" w:cs="Courier New" w:hint="default"/>
+      </w:rPr>
+    </w:lvl>
+    <w:lvl w:ilvl="8" w:tplc="04090005" w:tentative="1">
+      <w:start w:val="1"/>
+      <w:numFmt w:val="bullet"/>
+      <w:lvlText w:val=""/>
+      <w:lvlJc w:val="left"/>
+      <w:pPr>
+        <w:ind w:left="6600" w:hanging="360"/>
+      </w:pPr>
+      <w:rPr>
+        <w:rFonts w:ascii="Wingdings" w:hAnsi="Wingdings" w:hint="default"/>
+      </w:rPr>
+    </w:lvl>
+  </w:abstractNum>
+  <w:abstractNum w:abstractNumId="17">
     <w:nsid w:val="2AC458AC"/>
     <w:multiLevelType w:val="hybridMultilevel"/>
     <w:tmpl w:val="192888F4"/>
@@ -1820,7 +4688,7 @@
       </w:rPr>
     </w:lvl>
   </w:abstractNum>
-  <w:abstractNum w:abstractNumId="17">
+  <w:abstractNum w:abstractNumId="18">
     <w:nsid w:val="2DD46833"/>
     <w:multiLevelType w:val="hybridMultilevel"/>
     <w:tmpl w:val="63343A2C"/>
@@ -1933,7 +4801,7 @@
       </w:rPr>
     </w:lvl>
   </w:abstractNum>
-  <w:abstractNum w:abstractNumId="18">
+  <w:abstractNum w:abstractNumId="19">
     <w:nsid w:val="32E70ED2"/>
     <w:multiLevelType w:val="hybridMultilevel"/>
     <w:tmpl w:val="61E2775C"/>
@@ -2046,7 +4914,7 @@
       </w:rPr>
     </w:lvl>
   </w:abstractNum>
-  <w:abstractNum w:abstractNumId="19">
+  <w:abstractNum w:abstractNumId="20">
     <w:nsid w:val="33EA4F29"/>
     <w:multiLevelType w:val="hybridMultilevel"/>
     <w:tmpl w:val="34AE72BE"/>
@@ -2159,7 +5027,7 @@
       </w:rPr>
     </w:lvl>
   </w:abstractNum>
-  <w:abstractNum w:abstractNumId="20">
+  <w:abstractNum w:abstractNumId="21">
     <w:nsid w:val="397F0B1D"/>
     <w:multiLevelType w:val="hybridMultilevel"/>
     <w:tmpl w:val="EEFA6D0C"/>
@@ -2272,7 +5140,7 @@
       </w:rPr>
     </w:lvl>
   </w:abstractNum>
-  <w:abstractNum w:abstractNumId="21">
+  <w:abstractNum w:abstractNumId="22">
     <w:nsid w:val="3DC907B5"/>
     <w:multiLevelType w:val="hybridMultilevel"/>
     <w:tmpl w:val="CA246E08"/>
@@ -2385,7 +5253,7 @@
       </w:rPr>
     </w:lvl>
   </w:abstractNum>
-  <w:abstractNum w:abstractNumId="22">
+  <w:abstractNum w:abstractNumId="23">
     <w:nsid w:val="3FEA2E7E"/>
     <w:multiLevelType w:val="hybridMultilevel"/>
     <w:tmpl w:val="97669FEA"/>
@@ -2474,7 +5342,7 @@
       </w:pPr>
     </w:lvl>
   </w:abstractNum>
-  <w:abstractNum w:abstractNumId="23">
+  <w:abstractNum w:abstractNumId="24">
     <w:nsid w:val="56647268"/>
     <w:multiLevelType w:val="hybridMultilevel"/>
     <w:tmpl w:val="7B82B086"/>
@@ -2587,7 +5455,7 @@
       </w:rPr>
     </w:lvl>
   </w:abstractNum>
-  <w:abstractNum w:abstractNumId="24">
+  <w:abstractNum w:abstractNumId="25">
     <w:nsid w:val="612B6A15"/>
     <w:multiLevelType w:val="hybridMultilevel"/>
     <w:tmpl w:val="FD4E39E4"/>
@@ -2673,7 +5541,7 @@
       </w:pPr>
     </w:lvl>
   </w:abstractNum>
-  <w:abstractNum w:abstractNumId="25">
+  <w:abstractNum w:abstractNumId="26">
     <w:nsid w:val="65456215"/>
     <w:multiLevelType w:val="hybridMultilevel"/>
     <w:tmpl w:val="1A963718"/>
@@ -2759,7 +5627,7 @@
       </w:pPr>
     </w:lvl>
   </w:abstractNum>
-  <w:abstractNum w:abstractNumId="26">
+  <w:abstractNum w:abstractNumId="27">
     <w:nsid w:val="6C8E46E4"/>
     <w:multiLevelType w:val="hybridMultilevel"/>
     <w:tmpl w:val="CB5E7D9A"/>
@@ -2872,7 +5740,7 @@
       </w:rPr>
     </w:lvl>
   </w:abstractNum>
-  <w:abstractNum w:abstractNumId="27">
+  <w:abstractNum w:abstractNumId="28">
     <w:nsid w:val="6F8352A3"/>
     <w:multiLevelType w:val="hybridMultilevel"/>
     <w:tmpl w:val="EA0A1458"/>
@@ -2967,7 +5835,7 @@
     <w:abstractNumId w:val="11"/>
   </w:num>
   <w:num w:numId="2">
-    <w:abstractNumId w:val="27"/>
+    <w:abstractNumId w:val="28"/>
   </w:num>
   <w:num w:numId="3">
     <w:abstractNumId w:val="8"/>
@@ -2982,121 +5850,121 @@
     <w:abstractNumId w:val="1"/>
   </w:num>
   <w:num w:numId="7">
-    <w:abstractNumId w:val="27"/>
+    <w:abstractNumId w:val="28"/>
     <w:lvlOverride w:ilvl="0">
       <w:startOverride w:val="1"/>
     </w:lvlOverride>
   </w:num>
   <w:num w:numId="8">
-    <w:abstractNumId w:val="27"/>
+    <w:abstractNumId w:val="28"/>
     <w:lvlOverride w:ilvl="0">
       <w:startOverride w:val="1"/>
     </w:lvlOverride>
   </w:num>
   <w:num w:numId="9">
-    <w:abstractNumId w:val="27"/>
+    <w:abstractNumId w:val="28"/>
     <w:lvlOverride w:ilvl="0">
       <w:startOverride w:val="1"/>
     </w:lvlOverride>
   </w:num>
   <w:num w:numId="10">
-    <w:abstractNumId w:val="27"/>
+    <w:abstractNumId w:val="28"/>
     <w:lvlOverride w:ilvl="0">
       <w:startOverride w:val="1"/>
     </w:lvlOverride>
   </w:num>
   <w:num w:numId="11">
-    <w:abstractNumId w:val="27"/>
+    <w:abstractNumId w:val="28"/>
     <w:lvlOverride w:ilvl="0">
       <w:startOverride w:val="1"/>
     </w:lvlOverride>
   </w:num>
   <w:num w:numId="12">
-    <w:abstractNumId w:val="27"/>
+    <w:abstractNumId w:val="28"/>
     <w:lvlOverride w:ilvl="0">
       <w:startOverride w:val="1"/>
     </w:lvlOverride>
   </w:num>
   <w:num w:numId="13">
-    <w:abstractNumId w:val="27"/>
+    <w:abstractNumId w:val="28"/>
     <w:lvlOverride w:ilvl="0">
       <w:startOverride w:val="1"/>
     </w:lvlOverride>
   </w:num>
   <w:num w:numId="14">
-    <w:abstractNumId w:val="27"/>
+    <w:abstractNumId w:val="28"/>
     <w:lvlOverride w:ilvl="0">
       <w:startOverride w:val="1"/>
     </w:lvlOverride>
   </w:num>
   <w:num w:numId="15">
-    <w:abstractNumId w:val="27"/>
+    <w:abstractNumId w:val="28"/>
     <w:lvlOverride w:ilvl="0">
       <w:startOverride w:val="1"/>
     </w:lvlOverride>
   </w:num>
   <w:num w:numId="16">
-    <w:abstractNumId w:val="27"/>
+    <w:abstractNumId w:val="28"/>
     <w:lvlOverride w:ilvl="0">
       <w:startOverride w:val="1"/>
     </w:lvlOverride>
   </w:num>
   <w:num w:numId="17">
-    <w:abstractNumId w:val="27"/>
+    <w:abstractNumId w:val="28"/>
     <w:lvlOverride w:ilvl="0">
       <w:startOverride w:val="1"/>
     </w:lvlOverride>
   </w:num>
   <w:num w:numId="18">
-    <w:abstractNumId w:val="27"/>
+    <w:abstractNumId w:val="28"/>
     <w:lvlOverride w:ilvl="0">
       <w:startOverride w:val="1"/>
     </w:lvlOverride>
   </w:num>
   <w:num w:numId="19">
-    <w:abstractNumId w:val="22"/>
+    <w:abstractNumId w:val="23"/>
   </w:num>
   <w:num w:numId="20">
     <w:abstractNumId w:val="14"/>
   </w:num>
   <w:num w:numId="21">
-    <w:abstractNumId w:val="27"/>
+    <w:abstractNumId w:val="28"/>
     <w:lvlOverride w:ilvl="0">
       <w:startOverride w:val="1"/>
     </w:lvlOverride>
   </w:num>
   <w:num w:numId="22">
-    <w:abstractNumId w:val="27"/>
+    <w:abstractNumId w:val="28"/>
     <w:lvlOverride w:ilvl="0">
       <w:startOverride w:val="1"/>
     </w:lvlOverride>
   </w:num>
   <w:num w:numId="23">
-    <w:abstractNumId w:val="27"/>
+    <w:abstractNumId w:val="28"/>
     <w:lvlOverride w:ilvl="0">
       <w:startOverride w:val="1"/>
     </w:lvlOverride>
   </w:num>
   <w:num w:numId="24">
-    <w:abstractNumId w:val="27"/>
+    <w:abstractNumId w:val="28"/>
     <w:lvlOverride w:ilvl="0">
       <w:startOverride w:val="1"/>
     </w:lvlOverride>
   </w:num>
   <w:num w:numId="25">
-    <w:abstractNumId w:val="27"/>
+    <w:abstractNumId w:val="28"/>
     <w:lvlOverride w:ilvl="0">
       <w:startOverride w:val="1"/>
     </w:lvlOverride>
   </w:num>
   <w:num w:numId="26">
-    <w:abstractNumId w:val="27"/>
+    <w:abstractNumId w:val="28"/>
     <w:lvlOverride w:ilvl="0">
       <w:startOverride w:val="1"/>
     </w:lvlOverride>
   </w:num>
   <w:num w:numId="27">
-    <w:abstractNumId w:val="27"/>
+    <w:abstractNumId w:val="28"/>
     <w:lvlOverride w:ilvl="0">
       <w:startOverride w:val="1"/>
     </w:lvlOverride>
@@ -3132,7 +6000,7 @@
     <w:abstractNumId w:val="12"/>
   </w:num>
   <w:num w:numId="37">
-    <w:abstractNumId w:val="16"/>
+    <w:abstractNumId w:val="17"/>
   </w:num>
   <w:num w:numId="38">
     <w:abstractNumId w:val="10"/>
@@ -3141,34 +6009,37 @@
     <w:abstractNumId w:val="0"/>
   </w:num>
   <w:num w:numId="40">
-    <w:abstractNumId w:val="18"/>
+    <w:abstractNumId w:val="19"/>
   </w:num>
   <w:num w:numId="41">
-    <w:abstractNumId w:val="19"/>
+    <w:abstractNumId w:val="20"/>
   </w:num>
   <w:num w:numId="42">
+    <w:abstractNumId w:val="26"/>
+  </w:num>
+  <w:num w:numId="43">
     <w:abstractNumId w:val="25"/>
   </w:num>
-  <w:num w:numId="43">
-    <w:abstractNumId w:val="24"/>
+  <w:num w:numId="44">
+    <w:abstractNumId w:val="22"/>
   </w:num>
-  <w:num w:numId="44">
+  <w:num w:numId="45">
     <w:abstractNumId w:val="21"/>
   </w:num>
-  <w:num w:numId="45">
-    <w:abstractNumId w:val="20"/>
-  </w:num>
   <w:num w:numId="46">
-    <w:abstractNumId w:val="26"/>
+    <w:abstractNumId w:val="27"/>
   </w:num>
   <w:num w:numId="47">
-    <w:abstractNumId w:val="23"/>
+    <w:abstractNumId w:val="24"/>
   </w:num>
   <w:num w:numId="48">
     <w:abstractNumId w:val="15"/>
   </w:num>
   <w:num w:numId="49">
-    <w:abstractNumId w:val="17"/>
+    <w:abstractNumId w:val="18"/>
+  </w:num>
+  <w:num w:numId="50">
+    <w:abstractNumId w:val="16"/>
   </w:num>
   <w:numIdMacAtCleanup w:val="6"/>
 </w:numbering>
@@ -5848,7 +8719,7 @@
 </file>
 
 <file path=customXml/itemProps1.xml><?xml version="1.0" encoding="utf-8"?>
-<ds:datastoreItem xmlns:ds="http://schemas.openxmlformats.org/officeDocument/2006/customXml" ds:itemID="{F73BEB2F-DBE3-46A4-AAE0-86AB773A422F}">
+<ds:datastoreItem xmlns:ds="http://schemas.openxmlformats.org/officeDocument/2006/customXml" ds:itemID="{CA5A4990-AB75-4150-8767-E7385CF46994}">
   <ds:schemaRefs>
     <ds:schemaRef ds:uri="http://schemas.openxmlformats.org/officeDocument/2006/bibliography"/>
   </ds:schemaRefs>

</xml_diff>